<commit_message>
updated as per the feedback
</commit_message>
<xml_diff>
--- a/DB_Begzod_Safarov_HW_Recruitment_descriptions.docx
+++ b/DB_Begzod_Safarov_HW_Recruitment_descriptions.docx
@@ -884,23 +884,7 @@
             <w:rFonts w:eastAsia="MS Gothic"/>
             <w:noProof/>
           </w:rPr>
-          <w:t>Defi</w:t>
-        </w:r>
-        <w:r>
-          <w:rPr>
-            <w:rStyle w:val="Hyperlink"/>
-            <w:rFonts w:eastAsia="MS Gothic"/>
-            <w:noProof/>
-          </w:rPr>
-          <w:t>n</w:t>
-        </w:r>
-        <w:r>
-          <w:rPr>
-            <w:rStyle w:val="Hyperlink"/>
-            <w:rFonts w:eastAsia="MS Gothic"/>
-            <w:noProof/>
-          </w:rPr>
-          <w:t>itions &amp; Acronyms</w:t>
+          <w:t>Definitions &amp; Acronyms</w:t>
         </w:r>
         <w:r>
           <w:rPr>
@@ -1226,13 +1210,7 @@
         <w:pStyle w:val="BodyText"/>
       </w:pPr>
       <w:r>
-        <w:t xml:space="preserve">Recruitment agency manages job listing, candidate registration, application tracking, matches between candidates and job listening based on criteria like skills, experience, location and preferences, interviews, and placements. </w:t>
-      </w:r>
-      <w:r>
-        <w:t>Moreover,</w:t>
-      </w:r>
-      <w:r>
-        <w:t xml:space="preserve"> agency offers additional services like resume writing, interview coaching, and skills development to help candidates improve their job prospects</w:t>
+        <w:t>Recruitment agency manages job listing, candidate registration, application tracking, matches between candidates and job listening based on criteria like skills, experience, location and preferences, interviews, and placements. Moreover, agency offers additional services like resume writing, interview coaching, and skills development to help candidates improve their job prospects</w:t>
       </w:r>
     </w:p>
     <w:p>
@@ -1275,13 +1253,904 @@
         <w:pStyle w:val="BodyText"/>
       </w:pPr>
       <w:r>
-        <w:t xml:space="preserve">Currently the company needs an ER diagram to keep their data in an online database system. </w:t>
-      </w:r>
-    </w:p>
-    <w:p>
-      <w:pPr>
-        <w:pStyle w:val="BodyText"/>
-      </w:pPr>
+        <w:t xml:space="preserve">An organized database system can answer some crucial business questions, including: </w:t>
+      </w:r>
+    </w:p>
+    <w:p>
+      <w:pPr>
+        <w:pStyle w:val="BodyText"/>
+        <w:numPr>
+          <w:ilvl w:val="0"/>
+          <w:numId w:val="29"/>
+        </w:numPr>
+      </w:pPr>
+      <w:r>
+        <w:t>Cities or locations with the most job listings (and thus job opportunities)</w:t>
+      </w:r>
+    </w:p>
+    <w:p>
+      <w:pPr>
+        <w:pStyle w:val="BodyText"/>
+        <w:numPr>
+          <w:ilvl w:val="0"/>
+          <w:numId w:val="29"/>
+        </w:numPr>
+      </w:pPr>
+      <w:r>
+        <w:t>Average years of experience required in a certain job title</w:t>
+      </w:r>
+    </w:p>
+    <w:p>
+      <w:pPr>
+        <w:pStyle w:val="BodyText"/>
+        <w:numPr>
+          <w:ilvl w:val="0"/>
+          <w:numId w:val="29"/>
+        </w:numPr>
+      </w:pPr>
+      <w:r>
+        <w:t xml:space="preserve">Job titles that attract the most applications </w:t>
+      </w:r>
+    </w:p>
+    <w:p>
+      <w:pPr>
+        <w:pStyle w:val="BodyText"/>
+        <w:numPr>
+          <w:ilvl w:val="0"/>
+          <w:numId w:val="29"/>
+        </w:numPr>
+      </w:pPr>
+      <w:r>
+        <w:t>Average years of experience of candidates with a certain job title</w:t>
+      </w:r>
+    </w:p>
+    <w:p>
+      <w:pPr>
+        <w:pStyle w:val="BodyText"/>
+        <w:numPr>
+          <w:ilvl w:val="0"/>
+          <w:numId w:val="29"/>
+        </w:numPr>
+      </w:pPr>
+      <w:r>
+        <w:t>Most demanded services among the candidates</w:t>
+      </w:r>
+    </w:p>
+    <w:p>
+      <w:pPr>
+        <w:pStyle w:val="BodyText"/>
+      </w:pPr>
+    </w:p>
+    <w:p>
+      <w:pPr>
+        <w:pStyle w:val="BodyText"/>
+      </w:pPr>
+      <w:r>
+        <w:t xml:space="preserve">In the presented model, the above questions could be answered with the following SQL queries: </w:t>
+      </w:r>
+    </w:p>
+    <w:p>
+      <w:pPr>
+        <w:pStyle w:val="BodyText"/>
+      </w:pPr>
+    </w:p>
+    <w:p>
+      <w:pPr>
+        <w:pStyle w:val="BodyText"/>
+        <w:rPr>
+          <w:b/>
+          <w:bCs/>
+        </w:rPr>
+      </w:pPr>
+      <w:r>
+        <w:rPr>
+          <w:b/>
+          <w:bCs/>
+        </w:rPr>
+        <w:t>1) Cities with the most job listings</w:t>
+      </w:r>
+    </w:p>
+    <w:p>
+      <w:pPr>
+        <w:pStyle w:val="BodyText"/>
+      </w:pPr>
+      <w:r>
+        <w:t xml:space="preserve">SELECT </w:t>
+      </w:r>
+      <w:proofErr w:type="spellStart"/>
+      <w:proofErr w:type="gramStart"/>
+      <w:r>
+        <w:t>l.city</w:t>
+      </w:r>
+      <w:proofErr w:type="spellEnd"/>
+      <w:proofErr w:type="gramEnd"/>
+      <w:r>
+        <w:t xml:space="preserve">, COUNT(j.id) AS </w:t>
+      </w:r>
+      <w:proofErr w:type="spellStart"/>
+      <w:r>
+        <w:t>job_count</w:t>
+      </w:r>
+      <w:proofErr w:type="spellEnd"/>
+    </w:p>
+    <w:p>
+      <w:pPr>
+        <w:pStyle w:val="BodyText"/>
+      </w:pPr>
+      <w:r>
+        <w:t>FROM job j</w:t>
+      </w:r>
+    </w:p>
+    <w:p>
+      <w:pPr>
+        <w:pStyle w:val="BodyText"/>
+      </w:pPr>
+      <w:proofErr w:type="gramStart"/>
+      <w:r>
+        <w:t xml:space="preserve">JOIN </w:t>
+      </w:r>
+      <w:r>
+        <w:t xml:space="preserve"> </w:t>
+      </w:r>
+      <w:r>
+        <w:t>location</w:t>
+      </w:r>
+      <w:proofErr w:type="gramEnd"/>
+      <w:r>
+        <w:t xml:space="preserve"> l ON </w:t>
+      </w:r>
+      <w:proofErr w:type="spellStart"/>
+      <w:r>
+        <w:t>j.location</w:t>
+      </w:r>
+      <w:proofErr w:type="spellEnd"/>
+      <w:r>
+        <w:t xml:space="preserve"> = l.id</w:t>
+      </w:r>
+    </w:p>
+    <w:p>
+      <w:pPr>
+        <w:pStyle w:val="BodyText"/>
+      </w:pPr>
+      <w:r>
+        <w:t xml:space="preserve">GROUP BY </w:t>
+      </w:r>
+      <w:proofErr w:type="spellStart"/>
+      <w:proofErr w:type="gramStart"/>
+      <w:r>
+        <w:t>l.city</w:t>
+      </w:r>
+      <w:proofErr w:type="spellEnd"/>
+      <w:proofErr w:type="gramEnd"/>
+    </w:p>
+    <w:p>
+      <w:pPr>
+        <w:pStyle w:val="BodyText"/>
+      </w:pPr>
+      <w:r>
+        <w:t xml:space="preserve">ORDER BY </w:t>
+      </w:r>
+      <w:proofErr w:type="spellStart"/>
+      <w:r>
+        <w:t>job_count</w:t>
+      </w:r>
+      <w:proofErr w:type="spellEnd"/>
+      <w:r>
+        <w:t xml:space="preserve"> </w:t>
+      </w:r>
+      <w:proofErr w:type="gramStart"/>
+      <w:r>
+        <w:t>DESC;</w:t>
+      </w:r>
+      <w:proofErr w:type="gramEnd"/>
+    </w:p>
+    <w:p>
+      <w:pPr>
+        <w:pStyle w:val="BodyText"/>
+      </w:pPr>
+    </w:p>
+    <w:p>
+      <w:pPr>
+        <w:pStyle w:val="BodyText"/>
+        <w:rPr>
+          <w:b/>
+          <w:bCs/>
+        </w:rPr>
+      </w:pPr>
+      <w:r>
+        <w:rPr>
+          <w:b/>
+          <w:bCs/>
+        </w:rPr>
+        <w:t xml:space="preserve">2) Average years of experience required </w:t>
+      </w:r>
+    </w:p>
+    <w:p>
+      <w:pPr>
+        <w:pStyle w:val="BodyText"/>
+      </w:pPr>
+      <w:r>
+        <w:t xml:space="preserve">SELECT </w:t>
+      </w:r>
+      <w:proofErr w:type="spellStart"/>
+      <w:proofErr w:type="gramStart"/>
+      <w:r>
+        <w:t>j.title</w:t>
+      </w:r>
+      <w:proofErr w:type="spellEnd"/>
+      <w:proofErr w:type="gramEnd"/>
+      <w:r>
+        <w:t>, AVG(</w:t>
+      </w:r>
+      <w:proofErr w:type="spellStart"/>
+      <w:r>
+        <w:t>j.experience</w:t>
+      </w:r>
+      <w:r>
+        <w:t>_in_numbers</w:t>
+      </w:r>
+      <w:proofErr w:type="spellEnd"/>
+      <w:r>
+        <w:t xml:space="preserve">) AS </w:t>
+      </w:r>
+      <w:proofErr w:type="spellStart"/>
+      <w:r>
+        <w:t>avg_experience_years</w:t>
+      </w:r>
+      <w:proofErr w:type="spellEnd"/>
+    </w:p>
+    <w:p>
+      <w:pPr>
+        <w:pStyle w:val="BodyText"/>
+      </w:pPr>
+      <w:r>
+        <w:t>FROM job j</w:t>
+      </w:r>
+      <w:r>
+        <w:t xml:space="preserve"> </w:t>
+      </w:r>
+      <w:r>
+        <w:t xml:space="preserve">GROUP BY </w:t>
+      </w:r>
+      <w:proofErr w:type="spellStart"/>
+      <w:proofErr w:type="gramStart"/>
+      <w:r>
+        <w:t>j.title</w:t>
+      </w:r>
+      <w:proofErr w:type="spellEnd"/>
+      <w:proofErr w:type="gramEnd"/>
+      <w:r>
+        <w:t>;</w:t>
+      </w:r>
+    </w:p>
+    <w:p>
+      <w:pPr>
+        <w:pStyle w:val="BodyText"/>
+      </w:pPr>
+    </w:p>
+    <w:p>
+      <w:pPr>
+        <w:pStyle w:val="BodyText"/>
+        <w:rPr>
+          <w:b/>
+          <w:bCs/>
+        </w:rPr>
+      </w:pPr>
+      <w:r>
+        <w:rPr>
+          <w:b/>
+          <w:bCs/>
+        </w:rPr>
+        <w:t>3) J</w:t>
+      </w:r>
+      <w:r>
+        <w:rPr>
+          <w:b/>
+          <w:bCs/>
+        </w:rPr>
+        <w:t>ob titles that attract the most applications</w:t>
+      </w:r>
+    </w:p>
+    <w:p>
+      <w:pPr>
+        <w:pStyle w:val="BodyText"/>
+      </w:pPr>
+      <w:r>
+        <w:t xml:space="preserve">SELECT </w:t>
+      </w:r>
+    </w:p>
+    <w:p>
+      <w:pPr>
+        <w:pStyle w:val="BodyText"/>
+      </w:pPr>
+      <w:r>
+        <w:t xml:space="preserve">    </w:t>
+      </w:r>
+      <w:proofErr w:type="spellStart"/>
+      <w:proofErr w:type="gramStart"/>
+      <w:r>
+        <w:t>j.title</w:t>
+      </w:r>
+      <w:proofErr w:type="spellEnd"/>
+      <w:proofErr w:type="gramEnd"/>
+      <w:r>
+        <w:t xml:space="preserve">, </w:t>
+      </w:r>
+    </w:p>
+    <w:p>
+      <w:pPr>
+        <w:pStyle w:val="BodyText"/>
+      </w:pPr>
+      <w:r>
+        <w:t xml:space="preserve">    COUNT(a.id) AS </w:t>
+      </w:r>
+      <w:proofErr w:type="spellStart"/>
+      <w:r>
+        <w:t>application_count</w:t>
+      </w:r>
+      <w:proofErr w:type="spellEnd"/>
+    </w:p>
+    <w:p>
+      <w:pPr>
+        <w:pStyle w:val="BodyText"/>
+      </w:pPr>
+      <w:r>
+        <w:t xml:space="preserve">FROM </w:t>
+      </w:r>
+    </w:p>
+    <w:p>
+      <w:pPr>
+        <w:pStyle w:val="BodyText"/>
+      </w:pPr>
+      <w:r>
+        <w:t xml:space="preserve">    application a</w:t>
+      </w:r>
+    </w:p>
+    <w:p>
+      <w:pPr>
+        <w:pStyle w:val="BodyText"/>
+      </w:pPr>
+      <w:r>
+        <w:t xml:space="preserve">JOIN </w:t>
+      </w:r>
+    </w:p>
+    <w:p>
+      <w:pPr>
+        <w:pStyle w:val="BodyText"/>
+      </w:pPr>
+      <w:r>
+        <w:t xml:space="preserve">    job j ON </w:t>
+      </w:r>
+      <w:proofErr w:type="spellStart"/>
+      <w:proofErr w:type="gramStart"/>
+      <w:r>
+        <w:t>a.jobId</w:t>
+      </w:r>
+      <w:proofErr w:type="spellEnd"/>
+      <w:proofErr w:type="gramEnd"/>
+      <w:r>
+        <w:t xml:space="preserve"> = j.id</w:t>
+      </w:r>
+    </w:p>
+    <w:p>
+      <w:pPr>
+        <w:pStyle w:val="BodyText"/>
+      </w:pPr>
+      <w:r>
+        <w:t xml:space="preserve">GROUP BY </w:t>
+      </w:r>
+    </w:p>
+    <w:p>
+      <w:pPr>
+        <w:pStyle w:val="BodyText"/>
+      </w:pPr>
+      <w:r>
+        <w:t xml:space="preserve">    </w:t>
+      </w:r>
+      <w:proofErr w:type="spellStart"/>
+      <w:proofErr w:type="gramStart"/>
+      <w:r>
+        <w:t>j.title</w:t>
+      </w:r>
+      <w:proofErr w:type="spellEnd"/>
+      <w:proofErr w:type="gramEnd"/>
+    </w:p>
+    <w:p>
+      <w:pPr>
+        <w:pStyle w:val="BodyText"/>
+      </w:pPr>
+      <w:r>
+        <w:t xml:space="preserve">ORDER BY </w:t>
+      </w:r>
+    </w:p>
+    <w:p>
+      <w:pPr>
+        <w:pStyle w:val="BodyText"/>
+      </w:pPr>
+      <w:r>
+        <w:lastRenderedPageBreak/>
+        <w:t xml:space="preserve">    </w:t>
+      </w:r>
+      <w:proofErr w:type="spellStart"/>
+      <w:r>
+        <w:t>application_count</w:t>
+      </w:r>
+      <w:proofErr w:type="spellEnd"/>
+      <w:r>
+        <w:t xml:space="preserve"> </w:t>
+      </w:r>
+      <w:proofErr w:type="gramStart"/>
+      <w:r>
+        <w:t>DESC;</w:t>
+      </w:r>
+      <w:proofErr w:type="gramEnd"/>
+    </w:p>
+    <w:p>
+      <w:pPr>
+        <w:pStyle w:val="BodyText"/>
+      </w:pPr>
+    </w:p>
+    <w:p>
+      <w:pPr>
+        <w:pStyle w:val="BodyText"/>
+      </w:pPr>
+      <w:r>
+        <w:t xml:space="preserve">SELECT </w:t>
+      </w:r>
+    </w:p>
+    <w:p>
+      <w:pPr>
+        <w:pStyle w:val="BodyText"/>
+      </w:pPr>
+      <w:r>
+        <w:t xml:space="preserve">    </w:t>
+      </w:r>
+      <w:proofErr w:type="spellStart"/>
+      <w:proofErr w:type="gramStart"/>
+      <w:r>
+        <w:t>j.title</w:t>
+      </w:r>
+      <w:proofErr w:type="spellEnd"/>
+      <w:proofErr w:type="gramEnd"/>
+      <w:r>
+        <w:t xml:space="preserve">, </w:t>
+      </w:r>
+    </w:p>
+    <w:p>
+      <w:pPr>
+        <w:pStyle w:val="BodyText"/>
+      </w:pPr>
+      <w:r>
+        <w:t xml:space="preserve">    COUNT(a.id) AS </w:t>
+      </w:r>
+      <w:proofErr w:type="spellStart"/>
+      <w:r>
+        <w:t>application_count</w:t>
+      </w:r>
+      <w:proofErr w:type="spellEnd"/>
+    </w:p>
+    <w:p>
+      <w:pPr>
+        <w:pStyle w:val="BodyText"/>
+      </w:pPr>
+      <w:r>
+        <w:t xml:space="preserve">FROM </w:t>
+      </w:r>
+    </w:p>
+    <w:p>
+      <w:pPr>
+        <w:pStyle w:val="BodyText"/>
+      </w:pPr>
+      <w:r>
+        <w:t xml:space="preserve">    application a</w:t>
+      </w:r>
+    </w:p>
+    <w:p>
+      <w:pPr>
+        <w:pStyle w:val="BodyText"/>
+      </w:pPr>
+      <w:r>
+        <w:t xml:space="preserve">JOIN </w:t>
+      </w:r>
+    </w:p>
+    <w:p>
+      <w:pPr>
+        <w:pStyle w:val="BodyText"/>
+      </w:pPr>
+      <w:r>
+        <w:t xml:space="preserve">    job j ON </w:t>
+      </w:r>
+      <w:proofErr w:type="spellStart"/>
+      <w:proofErr w:type="gramStart"/>
+      <w:r>
+        <w:t>a.jobId</w:t>
+      </w:r>
+      <w:proofErr w:type="spellEnd"/>
+      <w:proofErr w:type="gramEnd"/>
+      <w:r>
+        <w:t xml:space="preserve"> = j.id</w:t>
+      </w:r>
+    </w:p>
+    <w:p>
+      <w:pPr>
+        <w:pStyle w:val="BodyText"/>
+      </w:pPr>
+      <w:r>
+        <w:t xml:space="preserve">GROUP BY </w:t>
+      </w:r>
+    </w:p>
+    <w:p>
+      <w:pPr>
+        <w:pStyle w:val="BodyText"/>
+      </w:pPr>
+      <w:r>
+        <w:t xml:space="preserve">    </w:t>
+      </w:r>
+      <w:proofErr w:type="spellStart"/>
+      <w:proofErr w:type="gramStart"/>
+      <w:r>
+        <w:t>j.title</w:t>
+      </w:r>
+      <w:proofErr w:type="spellEnd"/>
+      <w:proofErr w:type="gramEnd"/>
+    </w:p>
+    <w:p>
+      <w:pPr>
+        <w:pStyle w:val="BodyText"/>
+      </w:pPr>
+      <w:r>
+        <w:t xml:space="preserve">ORDER BY </w:t>
+      </w:r>
+    </w:p>
+    <w:p>
+      <w:pPr>
+        <w:pStyle w:val="BodyText"/>
+      </w:pPr>
+      <w:r>
+        <w:t xml:space="preserve">    </w:t>
+      </w:r>
+      <w:proofErr w:type="spellStart"/>
+      <w:r>
+        <w:t>application_count</w:t>
+      </w:r>
+      <w:proofErr w:type="spellEnd"/>
+      <w:r>
+        <w:t xml:space="preserve"> </w:t>
+      </w:r>
+      <w:proofErr w:type="gramStart"/>
+      <w:r>
+        <w:t>DESC;</w:t>
+      </w:r>
+      <w:proofErr w:type="gramEnd"/>
+    </w:p>
+    <w:p>
+      <w:pPr>
+        <w:pStyle w:val="BodyText"/>
+      </w:pPr>
+    </w:p>
+    <w:p>
+      <w:pPr>
+        <w:pStyle w:val="BodyText"/>
+        <w:rPr>
+          <w:b/>
+          <w:bCs/>
+        </w:rPr>
+      </w:pPr>
+      <w:r>
+        <w:rPr>
+          <w:b/>
+          <w:bCs/>
+        </w:rPr>
+        <w:t xml:space="preserve">4) </w:t>
+      </w:r>
+      <w:r>
+        <w:rPr>
+          <w:b/>
+          <w:bCs/>
+        </w:rPr>
+        <w:t>Average years of experience of candidates with a certain job title</w:t>
+      </w:r>
+    </w:p>
+    <w:p>
+      <w:pPr>
+        <w:pStyle w:val="BodyText"/>
+      </w:pPr>
+      <w:r>
+        <w:t xml:space="preserve">SELECT </w:t>
+      </w:r>
+    </w:p>
+    <w:p>
+      <w:pPr>
+        <w:pStyle w:val="BodyText"/>
+      </w:pPr>
+      <w:r>
+        <w:t xml:space="preserve">    </w:t>
+      </w:r>
+      <w:proofErr w:type="spellStart"/>
+      <w:r>
+        <w:t>c.title</w:t>
+      </w:r>
+      <w:proofErr w:type="spellEnd"/>
+      <w:r>
+        <w:t xml:space="preserve">, </w:t>
+      </w:r>
+    </w:p>
+    <w:p>
+      <w:pPr>
+        <w:pStyle w:val="BodyText"/>
+      </w:pPr>
+      <w:r>
+        <w:t xml:space="preserve">    AVG(</w:t>
+      </w:r>
+      <w:proofErr w:type="spellStart"/>
+      <w:proofErr w:type="gramStart"/>
+      <w:r>
+        <w:t>c.experience</w:t>
+      </w:r>
+      <w:proofErr w:type="gramEnd"/>
+      <w:r>
+        <w:t>_in_number</w:t>
+      </w:r>
+      <w:proofErr w:type="spellEnd"/>
+      <w:r>
+        <w:t xml:space="preserve">) AS </w:t>
+      </w:r>
+      <w:proofErr w:type="spellStart"/>
+      <w:r>
+        <w:t>avg_experience_years</w:t>
+      </w:r>
+      <w:proofErr w:type="spellEnd"/>
+    </w:p>
+    <w:p>
+      <w:pPr>
+        <w:pStyle w:val="BodyText"/>
+      </w:pPr>
+      <w:r>
+        <w:t xml:space="preserve">FROM </w:t>
+      </w:r>
+    </w:p>
+    <w:p>
+      <w:pPr>
+        <w:pStyle w:val="BodyText"/>
+      </w:pPr>
+      <w:r>
+        <w:t xml:space="preserve">    candidate c</w:t>
+      </w:r>
+    </w:p>
+    <w:p>
+      <w:pPr>
+        <w:pStyle w:val="BodyText"/>
+      </w:pPr>
+      <w:r>
+        <w:t xml:space="preserve">GROUP BY </w:t>
+      </w:r>
+    </w:p>
+    <w:p>
+      <w:pPr>
+        <w:pStyle w:val="BodyText"/>
+      </w:pPr>
+      <w:r>
+        <w:t xml:space="preserve">    </w:t>
+      </w:r>
+      <w:proofErr w:type="spellStart"/>
+      <w:r>
+        <w:t>c.</w:t>
+      </w:r>
+      <w:proofErr w:type="gramStart"/>
+      <w:r>
+        <w:t>title</w:t>
+      </w:r>
+      <w:proofErr w:type="spellEnd"/>
+      <w:r>
+        <w:t>;</w:t>
+      </w:r>
+      <w:proofErr w:type="gramEnd"/>
+    </w:p>
+    <w:p>
+      <w:pPr>
+        <w:pStyle w:val="BodyText"/>
+      </w:pPr>
+    </w:p>
+    <w:p>
+      <w:pPr>
+        <w:pStyle w:val="BodyText"/>
+        <w:rPr>
+          <w:b/>
+          <w:bCs/>
+        </w:rPr>
+      </w:pPr>
+      <w:r>
+        <w:rPr>
+          <w:b/>
+          <w:bCs/>
+        </w:rPr>
+        <w:t>5)</w:t>
+      </w:r>
+      <w:r>
+        <w:rPr>
+          <w:rFonts w:ascii="Times New Roman" w:hAnsi="Times New Roman"/>
+          <w:b/>
+          <w:bCs/>
+          <w:color w:val="auto"/>
+        </w:rPr>
+        <w:t xml:space="preserve"> </w:t>
+      </w:r>
+      <w:r>
+        <w:rPr>
+          <w:b/>
+          <w:bCs/>
+        </w:rPr>
+        <w:t>Most demanded services among the candidates</w:t>
+      </w:r>
+    </w:p>
+    <w:p>
+      <w:pPr>
+        <w:pStyle w:val="BodyText"/>
+      </w:pPr>
+    </w:p>
+    <w:p>
+      <w:pPr>
+        <w:pStyle w:val="BodyText"/>
+      </w:pPr>
+      <w:r>
+        <w:t xml:space="preserve">SELECT </w:t>
+      </w:r>
+    </w:p>
+    <w:p>
+      <w:pPr>
+        <w:pStyle w:val="BodyText"/>
+      </w:pPr>
+      <w:r>
+        <w:t xml:space="preserve">    s.name AS </w:t>
+      </w:r>
+      <w:proofErr w:type="spellStart"/>
+      <w:r>
+        <w:t>service_name</w:t>
+      </w:r>
+      <w:proofErr w:type="spellEnd"/>
+      <w:r>
+        <w:t xml:space="preserve">, </w:t>
+      </w:r>
+    </w:p>
+    <w:p>
+      <w:pPr>
+        <w:pStyle w:val="BodyText"/>
+      </w:pPr>
+      <w:r>
+        <w:t xml:space="preserve">    </w:t>
+      </w:r>
+      <w:proofErr w:type="gramStart"/>
+      <w:r>
+        <w:t>COUNT(</w:t>
+      </w:r>
+      <w:proofErr w:type="spellStart"/>
+      <w:proofErr w:type="gramEnd"/>
+      <w:r>
+        <w:t>rs.order_id</w:t>
+      </w:r>
+      <w:proofErr w:type="spellEnd"/>
+      <w:r>
+        <w:t xml:space="preserve">) AS </w:t>
+      </w:r>
+      <w:proofErr w:type="spellStart"/>
+      <w:r>
+        <w:t>order_count</w:t>
+      </w:r>
+      <w:proofErr w:type="spellEnd"/>
+    </w:p>
+    <w:p>
+      <w:pPr>
+        <w:pStyle w:val="BodyText"/>
+      </w:pPr>
+      <w:r>
+        <w:t xml:space="preserve">FROM </w:t>
+      </w:r>
+    </w:p>
+    <w:p>
+      <w:pPr>
+        <w:pStyle w:val="BodyText"/>
+      </w:pPr>
+      <w:r>
+        <w:t xml:space="preserve">    </w:t>
+      </w:r>
+      <w:proofErr w:type="spellStart"/>
+      <w:r>
+        <w:t>resume_service</w:t>
+      </w:r>
+      <w:proofErr w:type="spellEnd"/>
+      <w:r>
+        <w:t xml:space="preserve"> </w:t>
+      </w:r>
+      <w:proofErr w:type="spellStart"/>
+      <w:r>
+        <w:t>rs</w:t>
+      </w:r>
+      <w:proofErr w:type="spellEnd"/>
+    </w:p>
+    <w:p>
+      <w:pPr>
+        <w:pStyle w:val="BodyText"/>
+      </w:pPr>
+      <w:r>
+        <w:t xml:space="preserve">JOIN </w:t>
+      </w:r>
+    </w:p>
+    <w:p>
+      <w:pPr>
+        <w:pStyle w:val="BodyText"/>
+      </w:pPr>
+      <w:r>
+        <w:t xml:space="preserve">    services s ON </w:t>
+      </w:r>
+      <w:proofErr w:type="spellStart"/>
+      <w:proofErr w:type="gramStart"/>
+      <w:r>
+        <w:t>rs.service</w:t>
+      </w:r>
+      <w:proofErr w:type="gramEnd"/>
+      <w:r>
+        <w:t>_id</w:t>
+      </w:r>
+      <w:proofErr w:type="spellEnd"/>
+      <w:r>
+        <w:t xml:space="preserve"> = s.id</w:t>
+      </w:r>
+    </w:p>
+    <w:p>
+      <w:pPr>
+        <w:pStyle w:val="BodyText"/>
+      </w:pPr>
+      <w:r>
+        <w:t xml:space="preserve">GROUP BY </w:t>
+      </w:r>
+    </w:p>
+    <w:p>
+      <w:pPr>
+        <w:pStyle w:val="BodyText"/>
+      </w:pPr>
+      <w:r>
+        <w:t xml:space="preserve">    s.name</w:t>
+      </w:r>
+    </w:p>
+    <w:p>
+      <w:pPr>
+        <w:pStyle w:val="BodyText"/>
+      </w:pPr>
+      <w:r>
+        <w:t xml:space="preserve">ORDER BY </w:t>
+      </w:r>
+    </w:p>
+    <w:p>
+      <w:pPr>
+        <w:pStyle w:val="BodyText"/>
+      </w:pPr>
+      <w:r>
+        <w:t xml:space="preserve">    </w:t>
+      </w:r>
+      <w:proofErr w:type="spellStart"/>
+      <w:r>
+        <w:t>order_count</w:t>
+      </w:r>
+      <w:proofErr w:type="spellEnd"/>
+      <w:r>
+        <w:t xml:space="preserve"> </w:t>
+      </w:r>
+      <w:proofErr w:type="gramStart"/>
+      <w:r>
+        <w:t>DESC;</w:t>
+      </w:r>
+      <w:proofErr w:type="gramEnd"/>
+      <w:r>
+        <w:t xml:space="preserve"> </w:t>
+      </w:r>
+    </w:p>
+    <w:p>
+      <w:pPr>
+        <w:pStyle w:val="BodyText"/>
+      </w:pPr>
+      <w:r>
+        <w:t xml:space="preserve"> </w:t>
+      </w:r>
     </w:p>
     <w:p>
       <w:pPr>
@@ -1316,6 +2185,7 @@
         <w:pStyle w:val="BodyText"/>
       </w:pPr>
       <w:r>
+        <w:lastRenderedPageBreak/>
         <w:t xml:space="preserve">The expected </w:t>
       </w:r>
       <w:r>
@@ -1504,17 +2374,17 @@
     <w:p>
       <w:pPr>
         <w:pStyle w:val="BodyText"/>
+        <w:jc w:val="center"/>
       </w:pPr>
       <w:r>
         <w:rPr>
           <w:noProof/>
         </w:rPr>
-        <w:lastRenderedPageBreak/>
         <w:drawing>
-          <wp:inline distT="0" distB="0" distL="0" distR="0" wp14:anchorId="1E6F4208" wp14:editId="7F67913E">
-            <wp:extent cx="5941695" cy="3611880"/>
-            <wp:effectExtent l="0" t="0" r="1905" b="0"/>
-            <wp:docPr id="266463353" name="Picture 5"/>
+          <wp:inline distT="0" distB="0" distL="0" distR="0" wp14:anchorId="2B440BA0" wp14:editId="0379CE40">
+            <wp:extent cx="3924300" cy="3846712"/>
+            <wp:effectExtent l="0" t="0" r="0" b="1905"/>
+            <wp:docPr id="761530433" name="Picture 4"/>
             <wp:cNvGraphicFramePr>
               <a:graphicFrameLocks xmlns:a="http://schemas.openxmlformats.org/drawingml/2006/main" noChangeAspect="1"/>
             </wp:cNvGraphicFramePr>
@@ -1522,7 +2392,7 @@
               <a:graphicData uri="http://schemas.openxmlformats.org/drawingml/2006/picture">
                 <pic:pic xmlns:pic="http://schemas.openxmlformats.org/drawingml/2006/picture">
                   <pic:nvPicPr>
-                    <pic:cNvPr id="266463353" name="Picture 266463353"/>
+                    <pic:cNvPr id="761530433" name="Picture 761530433"/>
                     <pic:cNvPicPr/>
                   </pic:nvPicPr>
                   <pic:blipFill>
@@ -1540,7 +2410,7 @@
                   <pic:spPr>
                     <a:xfrm>
                       <a:off x="0" y="0"/>
-                      <a:ext cx="5941695" cy="3611880"/>
+                      <a:ext cx="3932049" cy="3854308"/>
                     </a:xfrm>
                     <a:prstGeom prst="rect">
                       <a:avLst/>
@@ -2106,7 +2976,6 @@
           <w:b/>
           <w:bCs/>
         </w:rPr>
-        <w:lastRenderedPageBreak/>
         <w:t>Job_skills</w:t>
       </w:r>
       <w:proofErr w:type="spellEnd"/>
@@ -2336,19 +3205,7 @@
               <w:pStyle w:val="BodyText"/>
             </w:pPr>
             <w:r>
-              <w:t xml:space="preserve">Id of the </w:t>
-            </w:r>
-            <w:r>
-              <w:t>job</w:t>
-            </w:r>
-            <w:r>
-              <w:t xml:space="preserve">, </w:t>
-            </w:r>
-            <w:r>
-              <w:t>CFK</w:t>
-            </w:r>
-            <w:r>
-              <w:t>/FK</w:t>
+              <w:t>Id of the job, CFK/FK</w:t>
             </w:r>
           </w:p>
         </w:tc>
@@ -2437,10 +3294,7 @@
         <w:pStyle w:val="BodyText"/>
       </w:pPr>
       <w:r>
-        <w:t xml:space="preserve">It has </w:t>
-      </w:r>
-      <w:r>
-        <w:t>many-to-one relationship with skills and job tables</w:t>
+        <w:t>It has many-to-one relationship with skills and job tables</w:t>
       </w:r>
     </w:p>
     <w:p>
@@ -2519,15 +3373,7 @@
                 <w:sz w:val="18"/>
                 <w:szCs w:val="18"/>
               </w:rPr>
-              <w:t>skills.</w:t>
-            </w:r>
-            <w:r>
-              <w:rPr>
-                <w:color w:val="FFFFFF" w:themeColor="background1"/>
-                <w:sz w:val="18"/>
-                <w:szCs w:val="18"/>
-              </w:rPr>
-              <w:t>skill</w:t>
+              <w:t>skills.skill</w:t>
             </w:r>
             <w:proofErr w:type="gramEnd"/>
             <w:r>
@@ -2718,16 +3564,7 @@
         <w:pStyle w:val="BodyText"/>
       </w:pPr>
       <w:r>
-        <w:t xml:space="preserve">A bridge table that connects the table </w:t>
-      </w:r>
-      <w:r>
-        <w:t xml:space="preserve">candidate </w:t>
-      </w:r>
-      <w:r>
-        <w:t xml:space="preserve">with skills tables. This helps identify what exact skills </w:t>
-      </w:r>
-      <w:r>
-        <w:t>a particular candidate has to offer</w:t>
+        <w:t>A bridge table that connects the table candidate with skills tables. This helps identify what exact skills a particular candidate has to offer</w:t>
       </w:r>
     </w:p>
     <w:p>
@@ -2783,6 +3620,7 @@
                 <w:sz w:val="18"/>
                 <w:szCs w:val="18"/>
               </w:rPr>
+              <w:lastRenderedPageBreak/>
               <w:t>Table Name</w:t>
             </w:r>
           </w:p>
@@ -2899,10 +3737,7 @@
             </w:pPr>
             <w:proofErr w:type="spellStart"/>
             <w:r>
-              <w:t>j</w:t>
-            </w:r>
-            <w:r>
-              <w:t>ob_id</w:t>
+              <w:t>job_id</w:t>
             </w:r>
             <w:proofErr w:type="spellEnd"/>
           </w:p>
@@ -3776,20 +4611,20 @@
               <w:pStyle w:val="BodyText"/>
             </w:pPr>
             <w:r>
-              <w:t>Experience in years</w:t>
-            </w:r>
-          </w:p>
-        </w:tc>
-        <w:tc>
-          <w:tcPr>
-            <w:tcW w:w="2302" w:type="dxa"/>
-          </w:tcPr>
-          <w:p>
-            <w:pPr>
-              <w:pStyle w:val="BodyText"/>
-            </w:pPr>
-            <w:r>
-              <w:t>Int</w:t>
+              <w:t>Entry | Intermediate | Senior</w:t>
+            </w:r>
+          </w:p>
+        </w:tc>
+        <w:tc>
+          <w:tcPr>
+            <w:tcW w:w="2302" w:type="dxa"/>
+          </w:tcPr>
+          <w:p>
+            <w:pPr>
+              <w:pStyle w:val="BodyText"/>
+            </w:pPr>
+            <w:r>
+              <w:t>varchar</w:t>
             </w:r>
           </w:p>
         </w:tc>
@@ -3851,6 +4686,66 @@
           </w:p>
         </w:tc>
       </w:tr>
+      <w:tr>
+        <w:trPr>
+          <w:trHeight w:val="432"/>
+        </w:trPr>
+        <w:tc>
+          <w:tcPr>
+            <w:tcW w:w="2302" w:type="dxa"/>
+            <w:vMerge/>
+          </w:tcPr>
+          <w:p>
+            <w:pPr>
+              <w:pStyle w:val="BodyText"/>
+            </w:pPr>
+          </w:p>
+        </w:tc>
+        <w:tc>
+          <w:tcPr>
+            <w:tcW w:w="2302" w:type="dxa"/>
+          </w:tcPr>
+          <w:p>
+            <w:pPr>
+              <w:pStyle w:val="BodyText"/>
+            </w:pPr>
+            <w:proofErr w:type="spellStart"/>
+            <w:r>
+              <w:t>Experience_level_id</w:t>
+            </w:r>
+            <w:proofErr w:type="spellEnd"/>
+            <w:r>
+              <w:t>, FK</w:t>
+            </w:r>
+          </w:p>
+        </w:tc>
+        <w:tc>
+          <w:tcPr>
+            <w:tcW w:w="2302" w:type="dxa"/>
+          </w:tcPr>
+          <w:p>
+            <w:pPr>
+              <w:pStyle w:val="BodyText"/>
+            </w:pPr>
+            <w:r>
+              <w:t>Id of the experience</w:t>
+            </w:r>
+          </w:p>
+        </w:tc>
+        <w:tc>
+          <w:tcPr>
+            <w:tcW w:w="2302" w:type="dxa"/>
+          </w:tcPr>
+          <w:p>
+            <w:pPr>
+              <w:pStyle w:val="BodyText"/>
+            </w:pPr>
+            <w:r>
+              <w:t>Int</w:t>
+            </w:r>
+          </w:p>
+        </w:tc>
+      </w:tr>
     </w:tbl>
     <w:p>
       <w:pPr>
@@ -3899,25 +4794,15 @@
           <w:b/>
           <w:bCs/>
         </w:rPr>
-        <w:t>Job</w:t>
-      </w:r>
-      <w:r>
-        <w:rPr>
-          <w:b/>
-          <w:bCs/>
-        </w:rPr>
-        <w:t xml:space="preserve"> table</w:t>
-      </w:r>
-    </w:p>
-    <w:p>
-      <w:pPr>
-        <w:pStyle w:val="BodyText"/>
-      </w:pPr>
-      <w:r>
-        <w:t xml:space="preserve">A table that stores data about all the </w:t>
-      </w:r>
-      <w:r>
-        <w:t>job listings</w:t>
+        <w:t>Job table</w:t>
+      </w:r>
+    </w:p>
+    <w:p>
+      <w:pPr>
+        <w:pStyle w:val="BodyText"/>
+      </w:pPr>
+      <w:r>
+        <w:t>A table that stores data about all the job listings</w:t>
       </w:r>
     </w:p>
     <w:p>
@@ -4102,10 +4987,7 @@
               <w:pStyle w:val="BodyText"/>
             </w:pPr>
             <w:r>
-              <w:t xml:space="preserve">Id of the job, </w:t>
-            </w:r>
-            <w:r>
-              <w:t>PK, FK</w:t>
+              <w:t>Id of the job, PK, FK</w:t>
             </w:r>
           </w:p>
         </w:tc>
@@ -4201,21 +5083,23 @@
             <w:pPr>
               <w:pStyle w:val="BodyText"/>
             </w:pPr>
-            <w:r>
-              <w:t>Experience</w:t>
-            </w:r>
-          </w:p>
-        </w:tc>
-        <w:tc>
-          <w:tcPr>
-            <w:tcW w:w="2302" w:type="dxa"/>
-          </w:tcPr>
-          <w:p>
-            <w:pPr>
-              <w:pStyle w:val="BodyText"/>
-            </w:pPr>
-            <w:r>
-              <w:t>Demanded experience in years</w:t>
+            <w:proofErr w:type="spellStart"/>
+            <w:r>
+              <w:t>Experience_level_id</w:t>
+            </w:r>
+            <w:proofErr w:type="spellEnd"/>
+          </w:p>
+        </w:tc>
+        <w:tc>
+          <w:tcPr>
+            <w:tcW w:w="2302" w:type="dxa"/>
+          </w:tcPr>
+          <w:p>
+            <w:pPr>
+              <w:pStyle w:val="BodyText"/>
+            </w:pPr>
+            <w:r>
+              <w:t>Id of the experience, FK</w:t>
             </w:r>
           </w:p>
         </w:tc>
@@ -4296,6 +5180,118 @@
           <w:tcPr>
             <w:tcW w:w="2302" w:type="dxa"/>
             <w:vMerge/>
+          </w:tcPr>
+          <w:p>
+            <w:pPr>
+              <w:pStyle w:val="BodyText"/>
+            </w:pPr>
+          </w:p>
+        </w:tc>
+        <w:tc>
+          <w:tcPr>
+            <w:tcW w:w="2302" w:type="dxa"/>
+          </w:tcPr>
+          <w:p>
+            <w:pPr>
+              <w:pStyle w:val="BodyText"/>
+            </w:pPr>
+            <w:r>
+              <w:t>Interviews</w:t>
+            </w:r>
+          </w:p>
+        </w:tc>
+        <w:tc>
+          <w:tcPr>
+            <w:tcW w:w="2302" w:type="dxa"/>
+          </w:tcPr>
+          <w:p>
+            <w:pPr>
+              <w:pStyle w:val="BodyText"/>
+            </w:pPr>
+            <w:r>
+              <w:t>Number of interviews</w:t>
+            </w:r>
+          </w:p>
+        </w:tc>
+        <w:tc>
+          <w:tcPr>
+            <w:tcW w:w="2302" w:type="dxa"/>
+          </w:tcPr>
+          <w:p>
+            <w:pPr>
+              <w:pStyle w:val="BodyText"/>
+            </w:pPr>
+            <w:r>
+              <w:t>Int</w:t>
+            </w:r>
+          </w:p>
+        </w:tc>
+      </w:tr>
+      <w:tr>
+        <w:trPr>
+          <w:trHeight w:val="432"/>
+        </w:trPr>
+        <w:tc>
+          <w:tcPr>
+            <w:tcW w:w="2302" w:type="dxa"/>
+            <w:vMerge/>
+          </w:tcPr>
+          <w:p>
+            <w:pPr>
+              <w:pStyle w:val="BodyText"/>
+            </w:pPr>
+          </w:p>
+        </w:tc>
+        <w:tc>
+          <w:tcPr>
+            <w:tcW w:w="2302" w:type="dxa"/>
+          </w:tcPr>
+          <w:p>
+            <w:pPr>
+              <w:pStyle w:val="BodyText"/>
+            </w:pPr>
+            <w:proofErr w:type="spellStart"/>
+            <w:r>
+              <w:t>Company_id</w:t>
+            </w:r>
+            <w:proofErr w:type="spellEnd"/>
+          </w:p>
+        </w:tc>
+        <w:tc>
+          <w:tcPr>
+            <w:tcW w:w="2302" w:type="dxa"/>
+          </w:tcPr>
+          <w:p>
+            <w:pPr>
+              <w:pStyle w:val="BodyText"/>
+            </w:pPr>
+            <w:r>
+              <w:t>Id of the company, FK</w:t>
+            </w:r>
+          </w:p>
+        </w:tc>
+        <w:tc>
+          <w:tcPr>
+            <w:tcW w:w="2302" w:type="dxa"/>
+          </w:tcPr>
+          <w:p>
+            <w:pPr>
+              <w:pStyle w:val="BodyText"/>
+            </w:pPr>
+            <w:r>
+              <w:t>Int</w:t>
+            </w:r>
+          </w:p>
+        </w:tc>
+      </w:tr>
+      <w:tr>
+        <w:trPr>
+          <w:trHeight w:val="432"/>
+        </w:trPr>
+        <w:tc>
+          <w:tcPr>
+            <w:tcW w:w="2302" w:type="dxa"/>
+            <w:vMerge/>
             <w:tcBorders>
               <w:bottom w:val="single" w:sz="4" w:space="0" w:color="auto"/>
             </w:tcBorders>
@@ -4314,34 +5310,36 @@
             <w:pPr>
               <w:pStyle w:val="BodyText"/>
             </w:pPr>
-            <w:r>
-              <w:t>Interviews</w:t>
-            </w:r>
-          </w:p>
-        </w:tc>
-        <w:tc>
-          <w:tcPr>
-            <w:tcW w:w="2302" w:type="dxa"/>
-          </w:tcPr>
-          <w:p>
-            <w:pPr>
-              <w:pStyle w:val="BodyText"/>
-            </w:pPr>
-            <w:r>
-              <w:t>Number of interviews</w:t>
-            </w:r>
-          </w:p>
-        </w:tc>
-        <w:tc>
-          <w:tcPr>
-            <w:tcW w:w="2302" w:type="dxa"/>
-          </w:tcPr>
-          <w:p>
-            <w:pPr>
-              <w:pStyle w:val="BodyText"/>
-            </w:pPr>
-            <w:r>
-              <w:t>Int</w:t>
+            <w:proofErr w:type="spellStart"/>
+            <w:r>
+              <w:t>Posting_date</w:t>
+            </w:r>
+            <w:proofErr w:type="spellEnd"/>
+          </w:p>
+        </w:tc>
+        <w:tc>
+          <w:tcPr>
+            <w:tcW w:w="2302" w:type="dxa"/>
+          </w:tcPr>
+          <w:p>
+            <w:pPr>
+              <w:pStyle w:val="BodyText"/>
+            </w:pPr>
+            <w:r>
+              <w:t>Date</w:t>
+            </w:r>
+          </w:p>
+        </w:tc>
+        <w:tc>
+          <w:tcPr>
+            <w:tcW w:w="2302" w:type="dxa"/>
+          </w:tcPr>
+          <w:p>
+            <w:pPr>
+              <w:pStyle w:val="BodyText"/>
+            </w:pPr>
+            <w:r>
+              <w:t>Datetime</w:t>
             </w:r>
           </w:p>
         </w:tc>
@@ -4406,10 +5404,7 @@
         <w:pStyle w:val="BodyText"/>
       </w:pPr>
       <w:r>
-        <w:t xml:space="preserve">A table that stores data about </w:t>
-      </w:r>
-      <w:r>
-        <w:t xml:space="preserve">locations </w:t>
+        <w:t xml:space="preserve">A table that stores data about locations </w:t>
       </w:r>
     </w:p>
     <w:p>
@@ -4568,7 +5563,7 @@
               <w:pStyle w:val="BodyText"/>
             </w:pPr>
             <w:r>
-              <w:t>job</w:t>
+              <w:t>location</w:t>
             </w:r>
           </w:p>
         </w:tc>
@@ -4594,10 +5589,7 @@
               <w:pStyle w:val="BodyText"/>
             </w:pPr>
             <w:r>
-              <w:t xml:space="preserve">Id of the </w:t>
-            </w:r>
-            <w:r>
-              <w:t>location, PK, FK</w:t>
+              <w:t>Id of the location, PK, FK</w:t>
             </w:r>
           </w:p>
         </w:tc>
@@ -4826,6 +5818,166 @@
           </w:p>
         </w:tc>
       </w:tr>
+      <w:tr>
+        <w:trPr>
+          <w:trHeight w:val="432"/>
+        </w:trPr>
+        <w:tc>
+          <w:tcPr>
+            <w:tcW w:w="2302" w:type="dxa"/>
+          </w:tcPr>
+          <w:p>
+            <w:pPr>
+              <w:pStyle w:val="BodyText"/>
+            </w:pPr>
+          </w:p>
+        </w:tc>
+        <w:tc>
+          <w:tcPr>
+            <w:tcW w:w="2302" w:type="dxa"/>
+          </w:tcPr>
+          <w:p>
+            <w:pPr>
+              <w:pStyle w:val="BodyText"/>
+            </w:pPr>
+            <w:proofErr w:type="spellStart"/>
+            <w:r>
+              <w:t>Building_number</w:t>
+            </w:r>
+            <w:proofErr w:type="spellEnd"/>
+          </w:p>
+        </w:tc>
+        <w:tc>
+          <w:tcPr>
+            <w:tcW w:w="2302" w:type="dxa"/>
+          </w:tcPr>
+          <w:p>
+            <w:pPr>
+              <w:pStyle w:val="BodyText"/>
+            </w:pPr>
+          </w:p>
+        </w:tc>
+        <w:tc>
+          <w:tcPr>
+            <w:tcW w:w="2302" w:type="dxa"/>
+          </w:tcPr>
+          <w:p>
+            <w:pPr>
+              <w:pStyle w:val="BodyText"/>
+            </w:pPr>
+            <w:r>
+              <w:t>Int</w:t>
+            </w:r>
+          </w:p>
+        </w:tc>
+      </w:tr>
+      <w:tr>
+        <w:trPr>
+          <w:trHeight w:val="432"/>
+        </w:trPr>
+        <w:tc>
+          <w:tcPr>
+            <w:tcW w:w="2302" w:type="dxa"/>
+          </w:tcPr>
+          <w:p>
+            <w:pPr>
+              <w:pStyle w:val="BodyText"/>
+            </w:pPr>
+          </w:p>
+        </w:tc>
+        <w:tc>
+          <w:tcPr>
+            <w:tcW w:w="2302" w:type="dxa"/>
+          </w:tcPr>
+          <w:p>
+            <w:pPr>
+              <w:pStyle w:val="BodyText"/>
+            </w:pPr>
+            <w:proofErr w:type="spellStart"/>
+            <w:r>
+              <w:t>Office_number</w:t>
+            </w:r>
+            <w:proofErr w:type="spellEnd"/>
+          </w:p>
+        </w:tc>
+        <w:tc>
+          <w:tcPr>
+            <w:tcW w:w="2302" w:type="dxa"/>
+          </w:tcPr>
+          <w:p>
+            <w:pPr>
+              <w:pStyle w:val="BodyText"/>
+            </w:pPr>
+          </w:p>
+        </w:tc>
+        <w:tc>
+          <w:tcPr>
+            <w:tcW w:w="2302" w:type="dxa"/>
+          </w:tcPr>
+          <w:p>
+            <w:pPr>
+              <w:pStyle w:val="BodyText"/>
+            </w:pPr>
+            <w:r>
+              <w:t>Int</w:t>
+            </w:r>
+          </w:p>
+        </w:tc>
+      </w:tr>
+      <w:tr>
+        <w:trPr>
+          <w:trHeight w:val="432"/>
+        </w:trPr>
+        <w:tc>
+          <w:tcPr>
+            <w:tcW w:w="2302" w:type="dxa"/>
+            <w:tcBorders>
+              <w:bottom w:val="single" w:sz="4" w:space="0" w:color="auto"/>
+            </w:tcBorders>
+          </w:tcPr>
+          <w:p>
+            <w:pPr>
+              <w:pStyle w:val="BodyText"/>
+            </w:pPr>
+          </w:p>
+        </w:tc>
+        <w:tc>
+          <w:tcPr>
+            <w:tcW w:w="2302" w:type="dxa"/>
+          </w:tcPr>
+          <w:p>
+            <w:pPr>
+              <w:pStyle w:val="BodyText"/>
+            </w:pPr>
+            <w:r>
+              <w:t>Street</w:t>
+            </w:r>
+          </w:p>
+        </w:tc>
+        <w:tc>
+          <w:tcPr>
+            <w:tcW w:w="2302" w:type="dxa"/>
+          </w:tcPr>
+          <w:p>
+            <w:pPr>
+              <w:pStyle w:val="BodyText"/>
+            </w:pPr>
+          </w:p>
+        </w:tc>
+        <w:tc>
+          <w:tcPr>
+            <w:tcW w:w="2302" w:type="dxa"/>
+          </w:tcPr>
+          <w:p>
+            <w:pPr>
+              <w:pStyle w:val="BodyText"/>
+            </w:pPr>
+            <w:r>
+              <w:t>Text</w:t>
+            </w:r>
+          </w:p>
+        </w:tc>
+      </w:tr>
     </w:tbl>
     <w:p>
       <w:pPr>
@@ -4837,10 +5989,13 @@
         <w:pStyle w:val="BodyText"/>
       </w:pPr>
       <w:r>
-        <w:t xml:space="preserve">It has one to </w:t>
-      </w:r>
-      <w:r>
-        <w:t xml:space="preserve">one relationship with job and candidate tables </w:t>
+        <w:t xml:space="preserve">It has one to one relationship with job and </w:t>
+      </w:r>
+      <w:r>
+        <w:t xml:space="preserve">company </w:t>
+      </w:r>
+      <w:r>
+        <w:t xml:space="preserve">tables </w:t>
       </w:r>
     </w:p>
     <w:p>
@@ -4871,29 +6026,15 @@
           <w:b/>
           <w:bCs/>
         </w:rPr>
-        <w:lastRenderedPageBreak/>
-        <w:t>Application</w:t>
-      </w:r>
-      <w:r>
-        <w:rPr>
-          <w:b/>
-          <w:bCs/>
-        </w:rPr>
-        <w:t xml:space="preserve"> table</w:t>
-      </w:r>
-    </w:p>
-    <w:p>
-      <w:pPr>
-        <w:pStyle w:val="BodyText"/>
-      </w:pPr>
-      <w:r>
-        <w:t xml:space="preserve">A table that stores data about </w:t>
-      </w:r>
-      <w:r>
-        <w:t>job applications made by the candidates</w:t>
-      </w:r>
-      <w:r>
-        <w:t xml:space="preserve"> </w:t>
+        <w:t>Application table</w:t>
+      </w:r>
+    </w:p>
+    <w:p>
+      <w:pPr>
+        <w:pStyle w:val="BodyText"/>
+      </w:pPr>
+      <w:r>
+        <w:t xml:space="preserve">A table that stores data about job applications made by the candidates </w:t>
       </w:r>
     </w:p>
     <w:p>
@@ -5078,13 +6219,7 @@
               <w:pStyle w:val="BodyText"/>
             </w:pPr>
             <w:r>
-              <w:t xml:space="preserve">Id of the </w:t>
-            </w:r>
-            <w:r>
-              <w:t>application</w:t>
-            </w:r>
-            <w:r>
-              <w:t>, PK</w:t>
+              <w:t>Id of the application, PK</w:t>
             </w:r>
           </w:p>
         </w:tc>
@@ -5571,13 +6706,7 @@
               <w:pStyle w:val="BodyText"/>
             </w:pPr>
             <w:r>
-              <w:t xml:space="preserve">Id of the </w:t>
-            </w:r>
-            <w:r>
-              <w:t>placement</w:t>
-            </w:r>
-            <w:r>
-              <w:t>, PK</w:t>
+              <w:t>Id of the placement, PK</w:t>
             </w:r>
           </w:p>
         </w:tc>
@@ -5634,13 +6763,7 @@
               <w:pStyle w:val="BodyText"/>
             </w:pPr>
             <w:r>
-              <w:t xml:space="preserve">Id of the </w:t>
-            </w:r>
-            <w:r>
-              <w:t>application</w:t>
-            </w:r>
-            <w:r>
-              <w:t>, FK</w:t>
+              <w:t>Id of the application, FK</w:t>
             </w:r>
           </w:p>
         </w:tc>
@@ -5715,6 +6838,63 @@
           </w:p>
         </w:tc>
       </w:tr>
+      <w:tr>
+        <w:trPr>
+          <w:trHeight w:val="432"/>
+        </w:trPr>
+        <w:tc>
+          <w:tcPr>
+            <w:tcW w:w="2302" w:type="dxa"/>
+            <w:vMerge/>
+          </w:tcPr>
+          <w:p>
+            <w:pPr>
+              <w:pStyle w:val="BodyText"/>
+            </w:pPr>
+          </w:p>
+        </w:tc>
+        <w:tc>
+          <w:tcPr>
+            <w:tcW w:w="2302" w:type="dxa"/>
+          </w:tcPr>
+          <w:p>
+            <w:pPr>
+              <w:pStyle w:val="BodyText"/>
+            </w:pPr>
+            <w:proofErr w:type="spellStart"/>
+            <w:r>
+              <w:t>Agent_id</w:t>
+            </w:r>
+            <w:proofErr w:type="spellEnd"/>
+          </w:p>
+        </w:tc>
+        <w:tc>
+          <w:tcPr>
+            <w:tcW w:w="2302" w:type="dxa"/>
+          </w:tcPr>
+          <w:p>
+            <w:pPr>
+              <w:pStyle w:val="BodyText"/>
+            </w:pPr>
+            <w:r>
+              <w:t>FK to Agent</w:t>
+            </w:r>
+          </w:p>
+        </w:tc>
+        <w:tc>
+          <w:tcPr>
+            <w:tcW w:w="2302" w:type="dxa"/>
+          </w:tcPr>
+          <w:p>
+            <w:pPr>
+              <w:pStyle w:val="BodyText"/>
+            </w:pPr>
+            <w:r>
+              <w:t>int</w:t>
+            </w:r>
+          </w:p>
+        </w:tc>
+      </w:tr>
     </w:tbl>
     <w:p>
       <w:pPr>
@@ -5726,16 +6906,7 @@
         <w:pStyle w:val="BodyText"/>
       </w:pPr>
       <w:r>
-        <w:t xml:space="preserve">It has </w:t>
-      </w:r>
-      <w:r>
-        <w:t>one</w:t>
-      </w:r>
-      <w:r>
-        <w:t xml:space="preserve">-to-one relationship with </w:t>
-      </w:r>
-      <w:r>
-        <w:t>application table</w:t>
+        <w:t>It has one-to-one relationship with application table</w:t>
       </w:r>
     </w:p>
     <w:p>
@@ -5802,25 +6973,15 @@
           <w:b/>
           <w:bCs/>
         </w:rPr>
-        <w:t xml:space="preserve">Preferences </w:t>
-      </w:r>
-      <w:r>
-        <w:rPr>
-          <w:b/>
-          <w:bCs/>
-        </w:rPr>
-        <w:t>table</w:t>
-      </w:r>
-    </w:p>
-    <w:p>
-      <w:pPr>
-        <w:pStyle w:val="BodyText"/>
-      </w:pPr>
-      <w:r>
-        <w:t xml:space="preserve">A table that stores data about </w:t>
-      </w:r>
-      <w:r>
-        <w:t xml:space="preserve">candidate preferences </w:t>
+        <w:t>Preferences table</w:t>
+      </w:r>
+    </w:p>
+    <w:p>
+      <w:pPr>
+        <w:pStyle w:val="BodyText"/>
+      </w:pPr>
+      <w:r>
+        <w:t xml:space="preserve">A table that stores data about candidate preferences </w:t>
       </w:r>
     </w:p>
     <w:p>
@@ -5979,7 +7140,6 @@
               <w:pStyle w:val="BodyText"/>
             </w:pPr>
             <w:r>
-              <w:lastRenderedPageBreak/>
               <w:t>Preferences</w:t>
             </w:r>
           </w:p>
@@ -6006,16 +7166,7 @@
               <w:pStyle w:val="BodyText"/>
             </w:pPr>
             <w:r>
-              <w:t xml:space="preserve">Id of the </w:t>
-            </w:r>
-            <w:r>
-              <w:t>preference</w:t>
-            </w:r>
-            <w:r>
-              <w:t>, PK</w:t>
-            </w:r>
-            <w:r>
-              <w:t>/FK</w:t>
+              <w:t>Id of the preference, PK/FK</w:t>
             </w:r>
           </w:p>
         </w:tc>
@@ -6182,25 +7333,16 @@
           <w:b/>
           <w:bCs/>
         </w:rPr>
-        <w:t xml:space="preserve">Services </w:t>
-      </w:r>
-      <w:r>
-        <w:rPr>
-          <w:b/>
-          <w:bCs/>
-        </w:rPr>
-        <w:t>table</w:t>
-      </w:r>
-    </w:p>
-    <w:p>
-      <w:pPr>
-        <w:pStyle w:val="BodyText"/>
-      </w:pPr>
-      <w:r>
-        <w:t xml:space="preserve">A table that stores data about </w:t>
-      </w:r>
-      <w:r>
-        <w:t>services provided to candidates. Services include resume writing, coaching and skills development</w:t>
+        <w:lastRenderedPageBreak/>
+        <w:t>Services table</w:t>
+      </w:r>
+    </w:p>
+    <w:p>
+      <w:pPr>
+        <w:pStyle w:val="BodyText"/>
+      </w:pPr>
+      <w:r>
+        <w:t>A table that stores data about services provided to candidates. Services include resume writing, coaching and skills development</w:t>
       </w:r>
     </w:p>
     <w:p>
@@ -6385,13 +7527,7 @@
               <w:pStyle w:val="BodyText"/>
             </w:pPr>
             <w:r>
-              <w:t xml:space="preserve">Id of the </w:t>
-            </w:r>
-            <w:r>
-              <w:t>service</w:t>
-            </w:r>
-            <w:r>
-              <w:t>, PK/FK</w:t>
+              <w:t>Id of the service, PK/FK</w:t>
             </w:r>
           </w:p>
         </w:tc>
@@ -6475,10 +7611,7 @@
         <w:pStyle w:val="BodyText"/>
       </w:pPr>
       <w:r>
-        <w:t xml:space="preserve">It has </w:t>
-      </w:r>
-      <w:r>
-        <w:t xml:space="preserve">many-to-many relationship with candidate, and one-to-many relationship with </w:t>
+        <w:t xml:space="preserve">It has many-to-many relationship with candidate, and one-to-many relationship with </w:t>
       </w:r>
       <w:proofErr w:type="spellStart"/>
       <w:r>
@@ -6523,10 +7656,7 @@
         <w:pStyle w:val="BodyText"/>
       </w:pPr>
       <w:r>
-        <w:t xml:space="preserve">A table that stores data </w:t>
-      </w:r>
-      <w:r>
-        <w:t xml:space="preserve">resume services </w:t>
+        <w:t xml:space="preserve">A table that stores data resume services </w:t>
       </w:r>
     </w:p>
     <w:p>
@@ -6720,10 +7850,7 @@
               <w:pStyle w:val="BodyText"/>
             </w:pPr>
             <w:r>
-              <w:t xml:space="preserve">Id of the </w:t>
-            </w:r>
-            <w:r>
-              <w:t>service, FK</w:t>
+              <w:t>Id of the service, FK</w:t>
             </w:r>
           </w:p>
         </w:tc>
@@ -7053,13 +8180,7 @@
         <w:pStyle w:val="BodyText"/>
       </w:pPr>
       <w:r>
-        <w:t xml:space="preserve">A table that stores </w:t>
-      </w:r>
-      <w:r>
-        <w:t>services like coaching or skills development</w:t>
-      </w:r>
-      <w:r>
-        <w:t xml:space="preserve"> </w:t>
+        <w:t xml:space="preserve">A table that stores services like coaching or skills development </w:t>
       </w:r>
     </w:p>
     <w:p>
@@ -7310,16 +8431,7 @@
               <w:pStyle w:val="BodyText"/>
             </w:pPr>
             <w:r>
-              <w:t xml:space="preserve">Id of the </w:t>
-            </w:r>
-            <w:r>
-              <w:t>service</w:t>
-            </w:r>
-            <w:r>
-              <w:t xml:space="preserve">, </w:t>
-            </w:r>
-            <w:r>
-              <w:t>FK</w:t>
+              <w:t>Id of the service, FK</w:t>
             </w:r>
           </w:p>
         </w:tc>
@@ -7462,24 +8574,1806 @@
         <w:pStyle w:val="BodyText"/>
       </w:pPr>
       <w:r>
-        <w:t xml:space="preserve">It has many-to-one relationship with </w:t>
+        <w:t xml:space="preserve">It has many-to-one relationship with the services table </w:t>
+      </w:r>
+    </w:p>
+    <w:p>
+      <w:pPr>
+        <w:pStyle w:val="BodyText"/>
+      </w:pPr>
+    </w:p>
+    <w:p>
+      <w:pPr>
+        <w:pStyle w:val="BodyText"/>
+      </w:pPr>
+    </w:p>
+    <w:p>
+      <w:pPr>
+        <w:pStyle w:val="BodyText"/>
+        <w:rPr>
+          <w:b/>
+          <w:bCs/>
+        </w:rPr>
+      </w:pPr>
+      <w:r>
+        <w:rPr>
+          <w:b/>
+          <w:bCs/>
+        </w:rPr>
+        <w:t>Company table</w:t>
+      </w:r>
+    </w:p>
+    <w:p>
+      <w:pPr>
+        <w:pStyle w:val="BodyText"/>
+      </w:pPr>
+      <w:r>
+        <w:t xml:space="preserve">A table that stores services like coaching or skills development </w:t>
+      </w:r>
+    </w:p>
+    <w:p>
+      <w:pPr>
+        <w:pStyle w:val="BodyText"/>
+      </w:pPr>
+    </w:p>
+    <w:p>
+      <w:pPr>
+        <w:pStyle w:val="BodyText"/>
+      </w:pPr>
+    </w:p>
+    <w:tbl>
+      <w:tblPr>
+        <w:tblW w:w="0" w:type="auto"/>
+        <w:tblInd w:w="-108" w:type="dxa"/>
+        <w:tblBorders>
+          <w:top w:val="single" w:sz="4" w:space="0" w:color="76CDD8"/>
+          <w:left w:val="single" w:sz="4" w:space="0" w:color="76CDD8"/>
+          <w:bottom w:val="single" w:sz="4" w:space="0" w:color="76CDD8"/>
+          <w:right w:val="single" w:sz="4" w:space="0" w:color="76CDD8"/>
+          <w:insideH w:val="single" w:sz="4" w:space="0" w:color="76CDD8"/>
+          <w:insideV w:val="single" w:sz="4" w:space="0" w:color="76CDD8"/>
+        </w:tblBorders>
+        <w:tblLayout w:type="fixed"/>
+        <w:tblLook w:val="0000" w:firstRow="0" w:lastRow="0" w:firstColumn="0" w:lastColumn="0" w:noHBand="0" w:noVBand="0"/>
+      </w:tblPr>
+      <w:tblGrid>
+        <w:gridCol w:w="2302"/>
+        <w:gridCol w:w="2302"/>
+        <w:gridCol w:w="2302"/>
+        <w:gridCol w:w="2302"/>
+      </w:tblGrid>
+      <w:tr>
+        <w:trPr>
+          <w:trHeight w:val="292"/>
+        </w:trPr>
+        <w:tc>
+          <w:tcPr>
+            <w:tcW w:w="2302" w:type="dxa"/>
+            <w:tcBorders>
+              <w:bottom w:val="single" w:sz="4" w:space="0" w:color="76CDD8"/>
+            </w:tcBorders>
+            <w:shd w:val="clear" w:color="auto" w:fill="76CDD8"/>
+          </w:tcPr>
+          <w:p>
+            <w:pPr>
+              <w:pStyle w:val="BodyText"/>
+              <w:widowControl w:val="0"/>
+              <w:spacing w:line="360" w:lineRule="auto"/>
+              <w:jc w:val="center"/>
+              <w:rPr>
+                <w:color w:val="FFFFFF" w:themeColor="background1"/>
+                <w:sz w:val="18"/>
+                <w:szCs w:val="18"/>
+              </w:rPr>
+            </w:pPr>
+            <w:r>
+              <w:rPr>
+                <w:color w:val="FFFFFF" w:themeColor="background1"/>
+                <w:sz w:val="18"/>
+                <w:szCs w:val="18"/>
+              </w:rPr>
+              <w:t>Table Name</w:t>
+            </w:r>
+          </w:p>
+        </w:tc>
+        <w:tc>
+          <w:tcPr>
+            <w:tcW w:w="2302" w:type="dxa"/>
+            <w:shd w:val="clear" w:color="auto" w:fill="76CDD8"/>
+          </w:tcPr>
+          <w:p>
+            <w:pPr>
+              <w:pStyle w:val="BodyText"/>
+              <w:widowControl w:val="0"/>
+              <w:spacing w:line="360" w:lineRule="auto"/>
+              <w:jc w:val="center"/>
+              <w:rPr>
+                <w:color w:val="FFFFFF" w:themeColor="background1"/>
+                <w:sz w:val="18"/>
+                <w:szCs w:val="18"/>
+              </w:rPr>
+            </w:pPr>
+            <w:r>
+              <w:rPr>
+                <w:color w:val="FFFFFF" w:themeColor="background1"/>
+                <w:sz w:val="18"/>
+                <w:szCs w:val="18"/>
+              </w:rPr>
+              <w:t xml:space="preserve">Field name </w:t>
+            </w:r>
+          </w:p>
+        </w:tc>
+        <w:tc>
+          <w:tcPr>
+            <w:tcW w:w="2302" w:type="dxa"/>
+            <w:shd w:val="clear" w:color="auto" w:fill="76CDD8"/>
+          </w:tcPr>
+          <w:p>
+            <w:pPr>
+              <w:pStyle w:val="BodyText"/>
+              <w:widowControl w:val="0"/>
+              <w:spacing w:line="360" w:lineRule="auto"/>
+              <w:jc w:val="center"/>
+              <w:rPr>
+                <w:color w:val="FFFFFF" w:themeColor="background1"/>
+                <w:sz w:val="18"/>
+                <w:szCs w:val="18"/>
+              </w:rPr>
+            </w:pPr>
+            <w:r>
+              <w:rPr>
+                <w:color w:val="FFFFFF" w:themeColor="background1"/>
+                <w:sz w:val="18"/>
+                <w:szCs w:val="18"/>
+              </w:rPr>
+              <w:t xml:space="preserve">Field Description </w:t>
+            </w:r>
+          </w:p>
+        </w:tc>
+        <w:tc>
+          <w:tcPr>
+            <w:tcW w:w="2302" w:type="dxa"/>
+            <w:shd w:val="clear" w:color="auto" w:fill="76CDD8"/>
+          </w:tcPr>
+          <w:p>
+            <w:pPr>
+              <w:pStyle w:val="BodyText"/>
+              <w:widowControl w:val="0"/>
+              <w:spacing w:line="360" w:lineRule="auto"/>
+              <w:jc w:val="center"/>
+              <w:rPr>
+                <w:color w:val="FFFFFF" w:themeColor="background1"/>
+                <w:sz w:val="18"/>
+                <w:szCs w:val="18"/>
+              </w:rPr>
+            </w:pPr>
+            <w:r>
+              <w:rPr>
+                <w:color w:val="FFFFFF" w:themeColor="background1"/>
+                <w:sz w:val="18"/>
+                <w:szCs w:val="18"/>
+              </w:rPr>
+              <w:t xml:space="preserve">Data Type </w:t>
+            </w:r>
+          </w:p>
+        </w:tc>
+      </w:tr>
+      <w:tr>
+        <w:trPr>
+          <w:trHeight w:val="432"/>
+        </w:trPr>
+        <w:tc>
+          <w:tcPr>
+            <w:tcW w:w="2302" w:type="dxa"/>
+            <w:vMerge w:val="restart"/>
+          </w:tcPr>
+          <w:p>
+            <w:pPr>
+              <w:pStyle w:val="BodyText"/>
+            </w:pPr>
+            <w:r>
+              <w:t>Company</w:t>
+            </w:r>
+          </w:p>
+        </w:tc>
+        <w:tc>
+          <w:tcPr>
+            <w:tcW w:w="2302" w:type="dxa"/>
+          </w:tcPr>
+          <w:p>
+            <w:pPr>
+              <w:pStyle w:val="BodyText"/>
+            </w:pPr>
+            <w:r>
+              <w:t>Id</w:t>
+            </w:r>
+          </w:p>
+        </w:tc>
+        <w:tc>
+          <w:tcPr>
+            <w:tcW w:w="2302" w:type="dxa"/>
+          </w:tcPr>
+          <w:p>
+            <w:pPr>
+              <w:pStyle w:val="BodyText"/>
+            </w:pPr>
+            <w:r>
+              <w:t xml:space="preserve">Id of the </w:t>
+            </w:r>
+            <w:r>
+              <w:t>company</w:t>
+            </w:r>
+            <w:r>
+              <w:t>, PK</w:t>
+            </w:r>
+          </w:p>
+        </w:tc>
+        <w:tc>
+          <w:tcPr>
+            <w:tcW w:w="2302" w:type="dxa"/>
+          </w:tcPr>
+          <w:p>
+            <w:pPr>
+              <w:pStyle w:val="BodyText"/>
+            </w:pPr>
+            <w:r>
+              <w:t>Int</w:t>
+            </w:r>
+          </w:p>
+        </w:tc>
+      </w:tr>
+      <w:tr>
+        <w:trPr>
+          <w:trHeight w:val="432"/>
+        </w:trPr>
+        <w:tc>
+          <w:tcPr>
+            <w:tcW w:w="2302" w:type="dxa"/>
+            <w:vMerge/>
+          </w:tcPr>
+          <w:p>
+            <w:pPr>
+              <w:pStyle w:val="BodyText"/>
+            </w:pPr>
+          </w:p>
+        </w:tc>
+        <w:tc>
+          <w:tcPr>
+            <w:tcW w:w="2302" w:type="dxa"/>
+          </w:tcPr>
+          <w:p>
+            <w:pPr>
+              <w:pStyle w:val="BodyText"/>
+            </w:pPr>
+            <w:r>
+              <w:t>name</w:t>
+            </w:r>
+          </w:p>
+        </w:tc>
+        <w:tc>
+          <w:tcPr>
+            <w:tcW w:w="2302" w:type="dxa"/>
+          </w:tcPr>
+          <w:p>
+            <w:pPr>
+              <w:pStyle w:val="BodyText"/>
+            </w:pPr>
+            <w:r>
+              <w:t>Id of the service, FK</w:t>
+            </w:r>
+          </w:p>
+        </w:tc>
+        <w:tc>
+          <w:tcPr>
+            <w:tcW w:w="2302" w:type="dxa"/>
+          </w:tcPr>
+          <w:p>
+            <w:pPr>
+              <w:pStyle w:val="BodyText"/>
+            </w:pPr>
+            <w:r>
+              <w:t>Text</w:t>
+            </w:r>
+          </w:p>
+        </w:tc>
+      </w:tr>
+      <w:tr>
+        <w:trPr>
+          <w:trHeight w:val="432"/>
+        </w:trPr>
+        <w:tc>
+          <w:tcPr>
+            <w:tcW w:w="2302" w:type="dxa"/>
+            <w:vMerge/>
+          </w:tcPr>
+          <w:p>
+            <w:pPr>
+              <w:pStyle w:val="BodyText"/>
+            </w:pPr>
+          </w:p>
+        </w:tc>
+        <w:tc>
+          <w:tcPr>
+            <w:tcW w:w="2302" w:type="dxa"/>
+          </w:tcPr>
+          <w:p>
+            <w:pPr>
+              <w:pStyle w:val="BodyText"/>
+            </w:pPr>
+            <w:r>
+              <w:t>Location</w:t>
+            </w:r>
+          </w:p>
+        </w:tc>
+        <w:tc>
+          <w:tcPr>
+            <w:tcW w:w="2302" w:type="dxa"/>
+          </w:tcPr>
+          <w:p>
+            <w:pPr>
+              <w:pStyle w:val="BodyText"/>
+            </w:pPr>
+            <w:r>
+              <w:t>FK to location</w:t>
+            </w:r>
+          </w:p>
+        </w:tc>
+        <w:tc>
+          <w:tcPr>
+            <w:tcW w:w="2302" w:type="dxa"/>
+          </w:tcPr>
+          <w:p>
+            <w:pPr>
+              <w:pStyle w:val="BodyText"/>
+            </w:pPr>
+            <w:r>
+              <w:t>int</w:t>
+            </w:r>
+          </w:p>
+        </w:tc>
+      </w:tr>
+    </w:tbl>
+    <w:p>
+      <w:pPr>
+        <w:pStyle w:val="BodyText"/>
+      </w:pPr>
+    </w:p>
+    <w:p>
+      <w:pPr>
+        <w:pStyle w:val="BodyText"/>
+      </w:pPr>
+      <w:r>
+        <w:t xml:space="preserve">It has </w:t>
+      </w:r>
+      <w:r>
+        <w:t xml:space="preserve">one-to-many </w:t>
+      </w:r>
+      <w:r>
+        <w:t xml:space="preserve">relationship with </w:t>
+      </w:r>
+      <w:r>
+        <w:t xml:space="preserve">job and one to one relationship with </w:t>
       </w:r>
       <w:r>
         <w:t xml:space="preserve">the </w:t>
       </w:r>
       <w:r>
-        <w:t xml:space="preserve">services table </w:t>
-      </w:r>
-    </w:p>
-    <w:p>
-      <w:pPr>
-        <w:pStyle w:val="BodyText"/>
-      </w:pPr>
-    </w:p>
-    <w:p>
-      <w:pPr>
-        <w:pStyle w:val="BodyText"/>
-      </w:pPr>
+        <w:t xml:space="preserve">location </w:t>
+      </w:r>
+      <w:r>
+        <w:t>table</w:t>
+      </w:r>
+      <w:r>
+        <w:t>s</w:t>
+      </w:r>
+    </w:p>
+    <w:p>
+      <w:pPr>
+        <w:pStyle w:val="BodyText"/>
+      </w:pPr>
+    </w:p>
+    <w:p>
+      <w:pPr>
+        <w:pStyle w:val="BodyText"/>
+        <w:rPr>
+          <w:b/>
+          <w:bCs/>
+        </w:rPr>
+      </w:pPr>
+      <w:r>
+        <w:rPr>
+          <w:b/>
+          <w:bCs/>
+        </w:rPr>
+        <w:t xml:space="preserve">Agent </w:t>
+      </w:r>
+      <w:r>
+        <w:rPr>
+          <w:b/>
+          <w:bCs/>
+        </w:rPr>
+        <w:t>table</w:t>
+      </w:r>
+    </w:p>
+    <w:p>
+      <w:pPr>
+        <w:pStyle w:val="BodyText"/>
+      </w:pPr>
+      <w:r>
+        <w:t xml:space="preserve">A table that stores data about </w:t>
+      </w:r>
+      <w:r>
+        <w:t>the agent</w:t>
+      </w:r>
+    </w:p>
+    <w:p>
+      <w:pPr>
+        <w:pStyle w:val="BodyText"/>
+      </w:pPr>
+    </w:p>
+    <w:tbl>
+      <w:tblPr>
+        <w:tblW w:w="0" w:type="auto"/>
+        <w:tblInd w:w="-108" w:type="dxa"/>
+        <w:tblBorders>
+          <w:top w:val="single" w:sz="4" w:space="0" w:color="76CDD8"/>
+          <w:left w:val="single" w:sz="4" w:space="0" w:color="76CDD8"/>
+          <w:bottom w:val="single" w:sz="4" w:space="0" w:color="76CDD8"/>
+          <w:right w:val="single" w:sz="4" w:space="0" w:color="76CDD8"/>
+          <w:insideH w:val="single" w:sz="4" w:space="0" w:color="76CDD8"/>
+          <w:insideV w:val="single" w:sz="4" w:space="0" w:color="76CDD8"/>
+        </w:tblBorders>
+        <w:tblLayout w:type="fixed"/>
+        <w:tblLook w:val="0000" w:firstRow="0" w:lastRow="0" w:firstColumn="0" w:lastColumn="0" w:noHBand="0" w:noVBand="0"/>
+      </w:tblPr>
+      <w:tblGrid>
+        <w:gridCol w:w="2302"/>
+        <w:gridCol w:w="2302"/>
+        <w:gridCol w:w="2302"/>
+        <w:gridCol w:w="2302"/>
+      </w:tblGrid>
+      <w:tr>
+        <w:trPr>
+          <w:trHeight w:val="292"/>
+        </w:trPr>
+        <w:tc>
+          <w:tcPr>
+            <w:tcW w:w="2302" w:type="dxa"/>
+            <w:tcBorders>
+              <w:bottom w:val="single" w:sz="4" w:space="0" w:color="76CDD8"/>
+            </w:tcBorders>
+            <w:shd w:val="clear" w:color="auto" w:fill="76CDD8"/>
+          </w:tcPr>
+          <w:p>
+            <w:pPr>
+              <w:pStyle w:val="BodyText"/>
+              <w:widowControl w:val="0"/>
+              <w:spacing w:line="360" w:lineRule="auto"/>
+              <w:jc w:val="center"/>
+              <w:rPr>
+                <w:color w:val="FFFFFF" w:themeColor="background1"/>
+                <w:sz w:val="18"/>
+                <w:szCs w:val="18"/>
+              </w:rPr>
+            </w:pPr>
+            <w:r>
+              <w:rPr>
+                <w:color w:val="FFFFFF" w:themeColor="background1"/>
+                <w:sz w:val="18"/>
+                <w:szCs w:val="18"/>
+              </w:rPr>
+              <w:t>Table Name</w:t>
+            </w:r>
+          </w:p>
+        </w:tc>
+        <w:tc>
+          <w:tcPr>
+            <w:tcW w:w="2302" w:type="dxa"/>
+            <w:shd w:val="clear" w:color="auto" w:fill="76CDD8"/>
+          </w:tcPr>
+          <w:p>
+            <w:pPr>
+              <w:pStyle w:val="BodyText"/>
+              <w:widowControl w:val="0"/>
+              <w:spacing w:line="360" w:lineRule="auto"/>
+              <w:jc w:val="center"/>
+              <w:rPr>
+                <w:color w:val="FFFFFF" w:themeColor="background1"/>
+                <w:sz w:val="18"/>
+                <w:szCs w:val="18"/>
+              </w:rPr>
+            </w:pPr>
+            <w:r>
+              <w:rPr>
+                <w:color w:val="FFFFFF" w:themeColor="background1"/>
+                <w:sz w:val="18"/>
+                <w:szCs w:val="18"/>
+              </w:rPr>
+              <w:t xml:space="preserve">Field name </w:t>
+            </w:r>
+          </w:p>
+        </w:tc>
+        <w:tc>
+          <w:tcPr>
+            <w:tcW w:w="2302" w:type="dxa"/>
+            <w:shd w:val="clear" w:color="auto" w:fill="76CDD8"/>
+          </w:tcPr>
+          <w:p>
+            <w:pPr>
+              <w:pStyle w:val="BodyText"/>
+              <w:widowControl w:val="0"/>
+              <w:spacing w:line="360" w:lineRule="auto"/>
+              <w:jc w:val="center"/>
+              <w:rPr>
+                <w:color w:val="FFFFFF" w:themeColor="background1"/>
+                <w:sz w:val="18"/>
+                <w:szCs w:val="18"/>
+              </w:rPr>
+            </w:pPr>
+            <w:r>
+              <w:rPr>
+                <w:color w:val="FFFFFF" w:themeColor="background1"/>
+                <w:sz w:val="18"/>
+                <w:szCs w:val="18"/>
+              </w:rPr>
+              <w:t xml:space="preserve">Field Description </w:t>
+            </w:r>
+          </w:p>
+        </w:tc>
+        <w:tc>
+          <w:tcPr>
+            <w:tcW w:w="2302" w:type="dxa"/>
+            <w:shd w:val="clear" w:color="auto" w:fill="76CDD8"/>
+          </w:tcPr>
+          <w:p>
+            <w:pPr>
+              <w:pStyle w:val="BodyText"/>
+              <w:widowControl w:val="0"/>
+              <w:spacing w:line="360" w:lineRule="auto"/>
+              <w:jc w:val="center"/>
+              <w:rPr>
+                <w:color w:val="FFFFFF" w:themeColor="background1"/>
+                <w:sz w:val="18"/>
+                <w:szCs w:val="18"/>
+              </w:rPr>
+            </w:pPr>
+            <w:r>
+              <w:rPr>
+                <w:color w:val="FFFFFF" w:themeColor="background1"/>
+                <w:sz w:val="18"/>
+                <w:szCs w:val="18"/>
+              </w:rPr>
+              <w:t xml:space="preserve">Data Type </w:t>
+            </w:r>
+          </w:p>
+        </w:tc>
+      </w:tr>
+      <w:tr>
+        <w:trPr>
+          <w:trHeight w:val="432"/>
+        </w:trPr>
+        <w:tc>
+          <w:tcPr>
+            <w:tcW w:w="2302" w:type="dxa"/>
+            <w:vMerge w:val="restart"/>
+          </w:tcPr>
+          <w:p>
+            <w:pPr>
+              <w:pStyle w:val="BodyText"/>
+            </w:pPr>
+            <w:r>
+              <w:t>Gender</w:t>
+            </w:r>
+          </w:p>
+        </w:tc>
+        <w:tc>
+          <w:tcPr>
+            <w:tcW w:w="2302" w:type="dxa"/>
+          </w:tcPr>
+          <w:p>
+            <w:pPr>
+              <w:pStyle w:val="BodyText"/>
+            </w:pPr>
+            <w:r>
+              <w:t>Id</w:t>
+            </w:r>
+          </w:p>
+        </w:tc>
+        <w:tc>
+          <w:tcPr>
+            <w:tcW w:w="2302" w:type="dxa"/>
+          </w:tcPr>
+          <w:p>
+            <w:pPr>
+              <w:pStyle w:val="BodyText"/>
+            </w:pPr>
+            <w:r>
+              <w:t xml:space="preserve">Id of the </w:t>
+            </w:r>
+            <w:r>
+              <w:t>agent</w:t>
+            </w:r>
+          </w:p>
+        </w:tc>
+        <w:tc>
+          <w:tcPr>
+            <w:tcW w:w="2302" w:type="dxa"/>
+          </w:tcPr>
+          <w:p>
+            <w:pPr>
+              <w:pStyle w:val="BodyText"/>
+            </w:pPr>
+            <w:r>
+              <w:t>Int</w:t>
+            </w:r>
+          </w:p>
+        </w:tc>
+      </w:tr>
+      <w:tr>
+        <w:trPr>
+          <w:trHeight w:val="432"/>
+        </w:trPr>
+        <w:tc>
+          <w:tcPr>
+            <w:tcW w:w="2302" w:type="dxa"/>
+            <w:vMerge/>
+          </w:tcPr>
+          <w:p>
+            <w:pPr>
+              <w:pStyle w:val="BodyText"/>
+            </w:pPr>
+          </w:p>
+        </w:tc>
+        <w:tc>
+          <w:tcPr>
+            <w:tcW w:w="2302" w:type="dxa"/>
+          </w:tcPr>
+          <w:p>
+            <w:pPr>
+              <w:pStyle w:val="BodyText"/>
+            </w:pPr>
+            <w:r>
+              <w:t>Name</w:t>
+            </w:r>
+          </w:p>
+        </w:tc>
+        <w:tc>
+          <w:tcPr>
+            <w:tcW w:w="2302" w:type="dxa"/>
+          </w:tcPr>
+          <w:p>
+            <w:pPr>
+              <w:pStyle w:val="BodyText"/>
+            </w:pPr>
+          </w:p>
+        </w:tc>
+        <w:tc>
+          <w:tcPr>
+            <w:tcW w:w="2302" w:type="dxa"/>
+          </w:tcPr>
+          <w:p>
+            <w:pPr>
+              <w:pStyle w:val="BodyText"/>
+            </w:pPr>
+            <w:r>
+              <w:t>Text</w:t>
+            </w:r>
+          </w:p>
+        </w:tc>
+      </w:tr>
+    </w:tbl>
+    <w:p>
+      <w:pPr>
+        <w:pStyle w:val="BodyText"/>
+        <w:rPr>
+          <w:b/>
+          <w:bCs/>
+        </w:rPr>
+      </w:pPr>
+    </w:p>
+    <w:p>
+      <w:pPr>
+        <w:pStyle w:val="BodyText"/>
+        <w:rPr>
+          <w:b/>
+          <w:bCs/>
+        </w:rPr>
+      </w:pPr>
+      <w:r>
+        <w:rPr>
+          <w:b/>
+          <w:bCs/>
+        </w:rPr>
+        <w:t>Gender table</w:t>
+      </w:r>
+    </w:p>
+    <w:p>
+      <w:pPr>
+        <w:pStyle w:val="BodyText"/>
+      </w:pPr>
+      <w:r>
+        <w:t xml:space="preserve">A table that stores </w:t>
+      </w:r>
+      <w:r>
+        <w:t>data about genders</w:t>
+      </w:r>
+    </w:p>
+    <w:p>
+      <w:pPr>
+        <w:pStyle w:val="BodyText"/>
+      </w:pPr>
+    </w:p>
+    <w:tbl>
+      <w:tblPr>
+        <w:tblW w:w="0" w:type="auto"/>
+        <w:tblInd w:w="-108" w:type="dxa"/>
+        <w:tblBorders>
+          <w:top w:val="single" w:sz="4" w:space="0" w:color="76CDD8"/>
+          <w:left w:val="single" w:sz="4" w:space="0" w:color="76CDD8"/>
+          <w:bottom w:val="single" w:sz="4" w:space="0" w:color="76CDD8"/>
+          <w:right w:val="single" w:sz="4" w:space="0" w:color="76CDD8"/>
+          <w:insideH w:val="single" w:sz="4" w:space="0" w:color="76CDD8"/>
+          <w:insideV w:val="single" w:sz="4" w:space="0" w:color="76CDD8"/>
+        </w:tblBorders>
+        <w:tblLayout w:type="fixed"/>
+        <w:tblLook w:val="0000" w:firstRow="0" w:lastRow="0" w:firstColumn="0" w:lastColumn="0" w:noHBand="0" w:noVBand="0"/>
+      </w:tblPr>
+      <w:tblGrid>
+        <w:gridCol w:w="2302"/>
+        <w:gridCol w:w="2302"/>
+        <w:gridCol w:w="2302"/>
+        <w:gridCol w:w="2302"/>
+      </w:tblGrid>
+      <w:tr>
+        <w:trPr>
+          <w:trHeight w:val="292"/>
+        </w:trPr>
+        <w:tc>
+          <w:tcPr>
+            <w:tcW w:w="2302" w:type="dxa"/>
+            <w:tcBorders>
+              <w:bottom w:val="single" w:sz="4" w:space="0" w:color="76CDD8"/>
+            </w:tcBorders>
+            <w:shd w:val="clear" w:color="auto" w:fill="76CDD8"/>
+          </w:tcPr>
+          <w:p>
+            <w:pPr>
+              <w:pStyle w:val="BodyText"/>
+              <w:widowControl w:val="0"/>
+              <w:spacing w:line="360" w:lineRule="auto"/>
+              <w:jc w:val="center"/>
+              <w:rPr>
+                <w:color w:val="FFFFFF" w:themeColor="background1"/>
+                <w:sz w:val="18"/>
+                <w:szCs w:val="18"/>
+              </w:rPr>
+            </w:pPr>
+            <w:r>
+              <w:rPr>
+                <w:color w:val="FFFFFF" w:themeColor="background1"/>
+                <w:sz w:val="18"/>
+                <w:szCs w:val="18"/>
+              </w:rPr>
+              <w:t>Table Name</w:t>
+            </w:r>
+          </w:p>
+        </w:tc>
+        <w:tc>
+          <w:tcPr>
+            <w:tcW w:w="2302" w:type="dxa"/>
+            <w:shd w:val="clear" w:color="auto" w:fill="76CDD8"/>
+          </w:tcPr>
+          <w:p>
+            <w:pPr>
+              <w:pStyle w:val="BodyText"/>
+              <w:widowControl w:val="0"/>
+              <w:spacing w:line="360" w:lineRule="auto"/>
+              <w:jc w:val="center"/>
+              <w:rPr>
+                <w:color w:val="FFFFFF" w:themeColor="background1"/>
+                <w:sz w:val="18"/>
+                <w:szCs w:val="18"/>
+              </w:rPr>
+            </w:pPr>
+            <w:r>
+              <w:rPr>
+                <w:color w:val="FFFFFF" w:themeColor="background1"/>
+                <w:sz w:val="18"/>
+                <w:szCs w:val="18"/>
+              </w:rPr>
+              <w:t xml:space="preserve">Field name </w:t>
+            </w:r>
+          </w:p>
+        </w:tc>
+        <w:tc>
+          <w:tcPr>
+            <w:tcW w:w="2302" w:type="dxa"/>
+            <w:shd w:val="clear" w:color="auto" w:fill="76CDD8"/>
+          </w:tcPr>
+          <w:p>
+            <w:pPr>
+              <w:pStyle w:val="BodyText"/>
+              <w:widowControl w:val="0"/>
+              <w:spacing w:line="360" w:lineRule="auto"/>
+              <w:jc w:val="center"/>
+              <w:rPr>
+                <w:color w:val="FFFFFF" w:themeColor="background1"/>
+                <w:sz w:val="18"/>
+                <w:szCs w:val="18"/>
+              </w:rPr>
+            </w:pPr>
+            <w:r>
+              <w:rPr>
+                <w:color w:val="FFFFFF" w:themeColor="background1"/>
+                <w:sz w:val="18"/>
+                <w:szCs w:val="18"/>
+              </w:rPr>
+              <w:t xml:space="preserve">Field Description </w:t>
+            </w:r>
+          </w:p>
+        </w:tc>
+        <w:tc>
+          <w:tcPr>
+            <w:tcW w:w="2302" w:type="dxa"/>
+            <w:shd w:val="clear" w:color="auto" w:fill="76CDD8"/>
+          </w:tcPr>
+          <w:p>
+            <w:pPr>
+              <w:pStyle w:val="BodyText"/>
+              <w:widowControl w:val="0"/>
+              <w:spacing w:line="360" w:lineRule="auto"/>
+              <w:jc w:val="center"/>
+              <w:rPr>
+                <w:color w:val="FFFFFF" w:themeColor="background1"/>
+                <w:sz w:val="18"/>
+                <w:szCs w:val="18"/>
+              </w:rPr>
+            </w:pPr>
+            <w:r>
+              <w:rPr>
+                <w:color w:val="FFFFFF" w:themeColor="background1"/>
+                <w:sz w:val="18"/>
+                <w:szCs w:val="18"/>
+              </w:rPr>
+              <w:t xml:space="preserve">Data Type </w:t>
+            </w:r>
+          </w:p>
+        </w:tc>
+      </w:tr>
+      <w:tr>
+        <w:trPr>
+          <w:trHeight w:val="432"/>
+        </w:trPr>
+        <w:tc>
+          <w:tcPr>
+            <w:tcW w:w="2302" w:type="dxa"/>
+            <w:vMerge w:val="restart"/>
+          </w:tcPr>
+          <w:p>
+            <w:pPr>
+              <w:pStyle w:val="BodyText"/>
+            </w:pPr>
+            <w:r>
+              <w:t>Gender</w:t>
+            </w:r>
+          </w:p>
+        </w:tc>
+        <w:tc>
+          <w:tcPr>
+            <w:tcW w:w="2302" w:type="dxa"/>
+          </w:tcPr>
+          <w:p>
+            <w:pPr>
+              <w:pStyle w:val="BodyText"/>
+            </w:pPr>
+            <w:r>
+              <w:t>Id</w:t>
+            </w:r>
+          </w:p>
+        </w:tc>
+        <w:tc>
+          <w:tcPr>
+            <w:tcW w:w="2302" w:type="dxa"/>
+          </w:tcPr>
+          <w:p>
+            <w:pPr>
+              <w:pStyle w:val="BodyText"/>
+            </w:pPr>
+            <w:r>
+              <w:t xml:space="preserve">Id of the </w:t>
+            </w:r>
+            <w:r>
+              <w:t>gender, e.g. 0 or 1</w:t>
+            </w:r>
+          </w:p>
+        </w:tc>
+        <w:tc>
+          <w:tcPr>
+            <w:tcW w:w="2302" w:type="dxa"/>
+          </w:tcPr>
+          <w:p>
+            <w:pPr>
+              <w:pStyle w:val="BodyText"/>
+            </w:pPr>
+            <w:r>
+              <w:t>Int</w:t>
+            </w:r>
+          </w:p>
+        </w:tc>
+      </w:tr>
+      <w:tr>
+        <w:trPr>
+          <w:trHeight w:val="432"/>
+        </w:trPr>
+        <w:tc>
+          <w:tcPr>
+            <w:tcW w:w="2302" w:type="dxa"/>
+            <w:vMerge/>
+          </w:tcPr>
+          <w:p>
+            <w:pPr>
+              <w:pStyle w:val="BodyText"/>
+            </w:pPr>
+          </w:p>
+        </w:tc>
+        <w:tc>
+          <w:tcPr>
+            <w:tcW w:w="2302" w:type="dxa"/>
+          </w:tcPr>
+          <w:p>
+            <w:pPr>
+              <w:pStyle w:val="BodyText"/>
+            </w:pPr>
+            <w:r>
+              <w:t>Description</w:t>
+            </w:r>
+          </w:p>
+        </w:tc>
+        <w:tc>
+          <w:tcPr>
+            <w:tcW w:w="2302" w:type="dxa"/>
+          </w:tcPr>
+          <w:p>
+            <w:pPr>
+              <w:pStyle w:val="BodyText"/>
+            </w:pPr>
+            <w:r>
+              <w:t>Male or Female</w:t>
+            </w:r>
+          </w:p>
+        </w:tc>
+        <w:tc>
+          <w:tcPr>
+            <w:tcW w:w="2302" w:type="dxa"/>
+          </w:tcPr>
+          <w:p>
+            <w:pPr>
+              <w:pStyle w:val="BodyText"/>
+            </w:pPr>
+            <w:r>
+              <w:t>Text</w:t>
+            </w:r>
+          </w:p>
+        </w:tc>
+      </w:tr>
+    </w:tbl>
+    <w:p>
+      <w:pPr>
+        <w:pStyle w:val="BodyText"/>
+      </w:pPr>
+    </w:p>
+    <w:p>
+      <w:pPr>
+        <w:pStyle w:val="BodyText"/>
+        <w:rPr>
+          <w:b/>
+          <w:bCs/>
+        </w:rPr>
+      </w:pPr>
+      <w:r>
+        <w:rPr>
+          <w:b/>
+          <w:bCs/>
+        </w:rPr>
+        <w:t>Experience level</w:t>
+      </w:r>
+    </w:p>
+    <w:p>
+      <w:pPr>
+        <w:pStyle w:val="BodyText"/>
+      </w:pPr>
+      <w:r>
+        <w:t xml:space="preserve">A table that stores data about </w:t>
+      </w:r>
+      <w:r>
+        <w:t>experience levels</w:t>
+      </w:r>
+    </w:p>
+    <w:p>
+      <w:pPr>
+        <w:pStyle w:val="BodyText"/>
+      </w:pPr>
+    </w:p>
+    <w:tbl>
+      <w:tblPr>
+        <w:tblW w:w="0" w:type="auto"/>
+        <w:tblInd w:w="-108" w:type="dxa"/>
+        <w:tblBorders>
+          <w:top w:val="single" w:sz="4" w:space="0" w:color="76CDD8"/>
+          <w:left w:val="single" w:sz="4" w:space="0" w:color="76CDD8"/>
+          <w:bottom w:val="single" w:sz="4" w:space="0" w:color="76CDD8"/>
+          <w:right w:val="single" w:sz="4" w:space="0" w:color="76CDD8"/>
+          <w:insideH w:val="single" w:sz="4" w:space="0" w:color="76CDD8"/>
+          <w:insideV w:val="single" w:sz="4" w:space="0" w:color="76CDD8"/>
+        </w:tblBorders>
+        <w:tblLayout w:type="fixed"/>
+        <w:tblLook w:val="0000" w:firstRow="0" w:lastRow="0" w:firstColumn="0" w:lastColumn="0" w:noHBand="0" w:noVBand="0"/>
+      </w:tblPr>
+      <w:tblGrid>
+        <w:gridCol w:w="2302"/>
+        <w:gridCol w:w="2302"/>
+        <w:gridCol w:w="2302"/>
+        <w:gridCol w:w="2302"/>
+      </w:tblGrid>
+      <w:tr>
+        <w:trPr>
+          <w:trHeight w:val="292"/>
+        </w:trPr>
+        <w:tc>
+          <w:tcPr>
+            <w:tcW w:w="2302" w:type="dxa"/>
+            <w:tcBorders>
+              <w:bottom w:val="single" w:sz="4" w:space="0" w:color="76CDD8"/>
+            </w:tcBorders>
+            <w:shd w:val="clear" w:color="auto" w:fill="76CDD8"/>
+          </w:tcPr>
+          <w:p>
+            <w:pPr>
+              <w:pStyle w:val="BodyText"/>
+              <w:widowControl w:val="0"/>
+              <w:spacing w:line="360" w:lineRule="auto"/>
+              <w:jc w:val="center"/>
+              <w:rPr>
+                <w:color w:val="FFFFFF" w:themeColor="background1"/>
+                <w:sz w:val="18"/>
+                <w:szCs w:val="18"/>
+              </w:rPr>
+            </w:pPr>
+            <w:r>
+              <w:rPr>
+                <w:color w:val="FFFFFF" w:themeColor="background1"/>
+                <w:sz w:val="18"/>
+                <w:szCs w:val="18"/>
+              </w:rPr>
+              <w:lastRenderedPageBreak/>
+              <w:t>Table Name</w:t>
+            </w:r>
+          </w:p>
+        </w:tc>
+        <w:tc>
+          <w:tcPr>
+            <w:tcW w:w="2302" w:type="dxa"/>
+            <w:shd w:val="clear" w:color="auto" w:fill="76CDD8"/>
+          </w:tcPr>
+          <w:p>
+            <w:pPr>
+              <w:pStyle w:val="BodyText"/>
+              <w:widowControl w:val="0"/>
+              <w:spacing w:line="360" w:lineRule="auto"/>
+              <w:jc w:val="center"/>
+              <w:rPr>
+                <w:color w:val="FFFFFF" w:themeColor="background1"/>
+                <w:sz w:val="18"/>
+                <w:szCs w:val="18"/>
+              </w:rPr>
+            </w:pPr>
+            <w:r>
+              <w:rPr>
+                <w:color w:val="FFFFFF" w:themeColor="background1"/>
+                <w:sz w:val="18"/>
+                <w:szCs w:val="18"/>
+              </w:rPr>
+              <w:t xml:space="preserve">Field name </w:t>
+            </w:r>
+          </w:p>
+        </w:tc>
+        <w:tc>
+          <w:tcPr>
+            <w:tcW w:w="2302" w:type="dxa"/>
+            <w:shd w:val="clear" w:color="auto" w:fill="76CDD8"/>
+          </w:tcPr>
+          <w:p>
+            <w:pPr>
+              <w:pStyle w:val="BodyText"/>
+              <w:widowControl w:val="0"/>
+              <w:spacing w:line="360" w:lineRule="auto"/>
+              <w:jc w:val="center"/>
+              <w:rPr>
+                <w:color w:val="FFFFFF" w:themeColor="background1"/>
+                <w:sz w:val="18"/>
+                <w:szCs w:val="18"/>
+              </w:rPr>
+            </w:pPr>
+            <w:r>
+              <w:rPr>
+                <w:color w:val="FFFFFF" w:themeColor="background1"/>
+                <w:sz w:val="18"/>
+                <w:szCs w:val="18"/>
+              </w:rPr>
+              <w:t xml:space="preserve">Field Description </w:t>
+            </w:r>
+          </w:p>
+        </w:tc>
+        <w:tc>
+          <w:tcPr>
+            <w:tcW w:w="2302" w:type="dxa"/>
+            <w:shd w:val="clear" w:color="auto" w:fill="76CDD8"/>
+          </w:tcPr>
+          <w:p>
+            <w:pPr>
+              <w:pStyle w:val="BodyText"/>
+              <w:widowControl w:val="0"/>
+              <w:spacing w:line="360" w:lineRule="auto"/>
+              <w:jc w:val="center"/>
+              <w:rPr>
+                <w:color w:val="FFFFFF" w:themeColor="background1"/>
+                <w:sz w:val="18"/>
+                <w:szCs w:val="18"/>
+              </w:rPr>
+            </w:pPr>
+            <w:r>
+              <w:rPr>
+                <w:color w:val="FFFFFF" w:themeColor="background1"/>
+                <w:sz w:val="18"/>
+                <w:szCs w:val="18"/>
+              </w:rPr>
+              <w:t xml:space="preserve">Data Type </w:t>
+            </w:r>
+          </w:p>
+        </w:tc>
+      </w:tr>
+      <w:tr>
+        <w:trPr>
+          <w:trHeight w:val="432"/>
+        </w:trPr>
+        <w:tc>
+          <w:tcPr>
+            <w:tcW w:w="2302" w:type="dxa"/>
+            <w:vMerge w:val="restart"/>
+          </w:tcPr>
+          <w:p>
+            <w:pPr>
+              <w:pStyle w:val="BodyText"/>
+            </w:pPr>
+            <w:proofErr w:type="spellStart"/>
+            <w:r>
+              <w:t>Experience_level</w:t>
+            </w:r>
+            <w:proofErr w:type="spellEnd"/>
+          </w:p>
+        </w:tc>
+        <w:tc>
+          <w:tcPr>
+            <w:tcW w:w="2302" w:type="dxa"/>
+          </w:tcPr>
+          <w:p>
+            <w:pPr>
+              <w:pStyle w:val="BodyText"/>
+            </w:pPr>
+            <w:r>
+              <w:t>Id</w:t>
+            </w:r>
+          </w:p>
+        </w:tc>
+        <w:tc>
+          <w:tcPr>
+            <w:tcW w:w="2302" w:type="dxa"/>
+          </w:tcPr>
+          <w:p>
+            <w:pPr>
+              <w:pStyle w:val="BodyText"/>
+            </w:pPr>
+            <w:r>
+              <w:t xml:space="preserve">Id of the </w:t>
+            </w:r>
+            <w:r>
+              <w:t>experience, e.g. 0, 1, 2</w:t>
+            </w:r>
+          </w:p>
+        </w:tc>
+        <w:tc>
+          <w:tcPr>
+            <w:tcW w:w="2302" w:type="dxa"/>
+          </w:tcPr>
+          <w:p>
+            <w:pPr>
+              <w:pStyle w:val="BodyText"/>
+            </w:pPr>
+            <w:r>
+              <w:t>Int</w:t>
+            </w:r>
+          </w:p>
+        </w:tc>
+      </w:tr>
+      <w:tr>
+        <w:trPr>
+          <w:trHeight w:val="432"/>
+        </w:trPr>
+        <w:tc>
+          <w:tcPr>
+            <w:tcW w:w="2302" w:type="dxa"/>
+            <w:vMerge/>
+          </w:tcPr>
+          <w:p>
+            <w:pPr>
+              <w:pStyle w:val="BodyText"/>
+            </w:pPr>
+          </w:p>
+        </w:tc>
+        <w:tc>
+          <w:tcPr>
+            <w:tcW w:w="2302" w:type="dxa"/>
+          </w:tcPr>
+          <w:p>
+            <w:pPr>
+              <w:pStyle w:val="BodyText"/>
+            </w:pPr>
+            <w:r>
+              <w:t>Description</w:t>
+            </w:r>
+          </w:p>
+        </w:tc>
+        <w:tc>
+          <w:tcPr>
+            <w:tcW w:w="2302" w:type="dxa"/>
+          </w:tcPr>
+          <w:p>
+            <w:pPr>
+              <w:pStyle w:val="BodyText"/>
+            </w:pPr>
+            <w:r>
+              <w:t>e.g. Junior, Middle, Senior</w:t>
+            </w:r>
+          </w:p>
+        </w:tc>
+        <w:tc>
+          <w:tcPr>
+            <w:tcW w:w="2302" w:type="dxa"/>
+          </w:tcPr>
+          <w:p>
+            <w:pPr>
+              <w:pStyle w:val="BodyText"/>
+            </w:pPr>
+            <w:r>
+              <w:t>Text</w:t>
+            </w:r>
+          </w:p>
+        </w:tc>
+      </w:tr>
+    </w:tbl>
+    <w:p>
+      <w:pPr>
+        <w:pStyle w:val="BodyText"/>
+      </w:pPr>
+    </w:p>
+    <w:p>
+      <w:pPr>
+        <w:pStyle w:val="BodyText"/>
+      </w:pPr>
+    </w:p>
+    <w:p>
+      <w:pPr>
+        <w:pStyle w:val="BodyText"/>
+        <w:rPr>
+          <w:b/>
+          <w:bCs/>
+        </w:rPr>
+      </w:pPr>
+      <w:proofErr w:type="spellStart"/>
+      <w:r>
+        <w:rPr>
+          <w:b/>
+          <w:bCs/>
+        </w:rPr>
+        <w:t>Comission</w:t>
+      </w:r>
+      <w:proofErr w:type="spellEnd"/>
+      <w:r>
+        <w:rPr>
+          <w:b/>
+          <w:bCs/>
+        </w:rPr>
+        <w:t xml:space="preserve"> </w:t>
+      </w:r>
+      <w:r>
+        <w:rPr>
+          <w:b/>
+          <w:bCs/>
+        </w:rPr>
+        <w:t>table</w:t>
+      </w:r>
+    </w:p>
+    <w:p>
+      <w:pPr>
+        <w:pStyle w:val="BodyText"/>
+      </w:pPr>
+      <w:r>
+        <w:t xml:space="preserve">A table that stores </w:t>
+      </w:r>
+      <w:r>
+        <w:t xml:space="preserve">data about the </w:t>
+      </w:r>
+      <w:proofErr w:type="spellStart"/>
+      <w:r>
+        <w:t>comissions</w:t>
+      </w:r>
+      <w:proofErr w:type="spellEnd"/>
+    </w:p>
+    <w:p>
+      <w:pPr>
+        <w:pStyle w:val="BodyText"/>
+      </w:pPr>
+    </w:p>
+    <w:p>
+      <w:pPr>
+        <w:pStyle w:val="BodyText"/>
+      </w:pPr>
+    </w:p>
+    <w:tbl>
+      <w:tblPr>
+        <w:tblW w:w="0" w:type="auto"/>
+        <w:tblInd w:w="-108" w:type="dxa"/>
+        <w:tblBorders>
+          <w:top w:val="single" w:sz="4" w:space="0" w:color="76CDD8"/>
+          <w:left w:val="single" w:sz="4" w:space="0" w:color="76CDD8"/>
+          <w:bottom w:val="single" w:sz="4" w:space="0" w:color="76CDD8"/>
+          <w:right w:val="single" w:sz="4" w:space="0" w:color="76CDD8"/>
+          <w:insideH w:val="single" w:sz="4" w:space="0" w:color="76CDD8"/>
+          <w:insideV w:val="single" w:sz="4" w:space="0" w:color="76CDD8"/>
+        </w:tblBorders>
+        <w:tblLayout w:type="fixed"/>
+        <w:tblLook w:val="0000" w:firstRow="0" w:lastRow="0" w:firstColumn="0" w:lastColumn="0" w:noHBand="0" w:noVBand="0"/>
+      </w:tblPr>
+      <w:tblGrid>
+        <w:gridCol w:w="2302"/>
+        <w:gridCol w:w="2302"/>
+        <w:gridCol w:w="2302"/>
+        <w:gridCol w:w="2302"/>
+      </w:tblGrid>
+      <w:tr>
+        <w:trPr>
+          <w:trHeight w:val="292"/>
+        </w:trPr>
+        <w:tc>
+          <w:tcPr>
+            <w:tcW w:w="2302" w:type="dxa"/>
+            <w:tcBorders>
+              <w:bottom w:val="single" w:sz="4" w:space="0" w:color="76CDD8"/>
+            </w:tcBorders>
+            <w:shd w:val="clear" w:color="auto" w:fill="76CDD8"/>
+          </w:tcPr>
+          <w:p>
+            <w:pPr>
+              <w:pStyle w:val="BodyText"/>
+              <w:widowControl w:val="0"/>
+              <w:spacing w:line="360" w:lineRule="auto"/>
+              <w:jc w:val="center"/>
+              <w:rPr>
+                <w:color w:val="FFFFFF" w:themeColor="background1"/>
+                <w:sz w:val="18"/>
+                <w:szCs w:val="18"/>
+              </w:rPr>
+            </w:pPr>
+            <w:r>
+              <w:rPr>
+                <w:color w:val="FFFFFF" w:themeColor="background1"/>
+                <w:sz w:val="18"/>
+                <w:szCs w:val="18"/>
+              </w:rPr>
+              <w:t>Table Name</w:t>
+            </w:r>
+          </w:p>
+        </w:tc>
+        <w:tc>
+          <w:tcPr>
+            <w:tcW w:w="2302" w:type="dxa"/>
+            <w:shd w:val="clear" w:color="auto" w:fill="76CDD8"/>
+          </w:tcPr>
+          <w:p>
+            <w:pPr>
+              <w:pStyle w:val="BodyText"/>
+              <w:widowControl w:val="0"/>
+              <w:spacing w:line="360" w:lineRule="auto"/>
+              <w:jc w:val="center"/>
+              <w:rPr>
+                <w:color w:val="FFFFFF" w:themeColor="background1"/>
+                <w:sz w:val="18"/>
+                <w:szCs w:val="18"/>
+              </w:rPr>
+            </w:pPr>
+            <w:r>
+              <w:rPr>
+                <w:color w:val="FFFFFF" w:themeColor="background1"/>
+                <w:sz w:val="18"/>
+                <w:szCs w:val="18"/>
+              </w:rPr>
+              <w:t xml:space="preserve">Field name </w:t>
+            </w:r>
+          </w:p>
+        </w:tc>
+        <w:tc>
+          <w:tcPr>
+            <w:tcW w:w="2302" w:type="dxa"/>
+            <w:shd w:val="clear" w:color="auto" w:fill="76CDD8"/>
+          </w:tcPr>
+          <w:p>
+            <w:pPr>
+              <w:pStyle w:val="BodyText"/>
+              <w:widowControl w:val="0"/>
+              <w:spacing w:line="360" w:lineRule="auto"/>
+              <w:jc w:val="center"/>
+              <w:rPr>
+                <w:color w:val="FFFFFF" w:themeColor="background1"/>
+                <w:sz w:val="18"/>
+                <w:szCs w:val="18"/>
+              </w:rPr>
+            </w:pPr>
+            <w:r>
+              <w:rPr>
+                <w:color w:val="FFFFFF" w:themeColor="background1"/>
+                <w:sz w:val="18"/>
+                <w:szCs w:val="18"/>
+              </w:rPr>
+              <w:t xml:space="preserve">Field Description </w:t>
+            </w:r>
+          </w:p>
+        </w:tc>
+        <w:tc>
+          <w:tcPr>
+            <w:tcW w:w="2302" w:type="dxa"/>
+            <w:shd w:val="clear" w:color="auto" w:fill="76CDD8"/>
+          </w:tcPr>
+          <w:p>
+            <w:pPr>
+              <w:pStyle w:val="BodyText"/>
+              <w:widowControl w:val="0"/>
+              <w:spacing w:line="360" w:lineRule="auto"/>
+              <w:jc w:val="center"/>
+              <w:rPr>
+                <w:color w:val="FFFFFF" w:themeColor="background1"/>
+                <w:sz w:val="18"/>
+                <w:szCs w:val="18"/>
+              </w:rPr>
+            </w:pPr>
+            <w:r>
+              <w:rPr>
+                <w:color w:val="FFFFFF" w:themeColor="background1"/>
+                <w:sz w:val="18"/>
+                <w:szCs w:val="18"/>
+              </w:rPr>
+              <w:t xml:space="preserve">Data Type </w:t>
+            </w:r>
+          </w:p>
+        </w:tc>
+      </w:tr>
+      <w:tr>
+        <w:trPr>
+          <w:trHeight w:val="432"/>
+        </w:trPr>
+        <w:tc>
+          <w:tcPr>
+            <w:tcW w:w="2302" w:type="dxa"/>
+            <w:vMerge w:val="restart"/>
+          </w:tcPr>
+          <w:p>
+            <w:pPr>
+              <w:pStyle w:val="BodyText"/>
+            </w:pPr>
+            <w:proofErr w:type="spellStart"/>
+            <w:r>
+              <w:t>Comission</w:t>
+            </w:r>
+            <w:proofErr w:type="spellEnd"/>
+          </w:p>
+        </w:tc>
+        <w:tc>
+          <w:tcPr>
+            <w:tcW w:w="2302" w:type="dxa"/>
+          </w:tcPr>
+          <w:p>
+            <w:pPr>
+              <w:pStyle w:val="BodyText"/>
+            </w:pPr>
+            <w:r>
+              <w:t>Id</w:t>
+            </w:r>
+          </w:p>
+        </w:tc>
+        <w:tc>
+          <w:tcPr>
+            <w:tcW w:w="2302" w:type="dxa"/>
+          </w:tcPr>
+          <w:p>
+            <w:pPr>
+              <w:pStyle w:val="BodyText"/>
+            </w:pPr>
+            <w:r>
+              <w:t xml:space="preserve">Id of the </w:t>
+            </w:r>
+            <w:proofErr w:type="spellStart"/>
+            <w:r>
+              <w:t>comission</w:t>
+            </w:r>
+            <w:proofErr w:type="spellEnd"/>
+            <w:r>
+              <w:t>, PK</w:t>
+            </w:r>
+          </w:p>
+        </w:tc>
+        <w:tc>
+          <w:tcPr>
+            <w:tcW w:w="2302" w:type="dxa"/>
+          </w:tcPr>
+          <w:p>
+            <w:pPr>
+              <w:pStyle w:val="BodyText"/>
+            </w:pPr>
+            <w:r>
+              <w:t>Int</w:t>
+            </w:r>
+          </w:p>
+        </w:tc>
+      </w:tr>
+      <w:tr>
+        <w:trPr>
+          <w:trHeight w:val="432"/>
+        </w:trPr>
+        <w:tc>
+          <w:tcPr>
+            <w:tcW w:w="2302" w:type="dxa"/>
+            <w:vMerge/>
+          </w:tcPr>
+          <w:p>
+            <w:pPr>
+              <w:pStyle w:val="BodyText"/>
+            </w:pPr>
+          </w:p>
+        </w:tc>
+        <w:tc>
+          <w:tcPr>
+            <w:tcW w:w="2302" w:type="dxa"/>
+          </w:tcPr>
+          <w:p>
+            <w:pPr>
+              <w:pStyle w:val="BodyText"/>
+            </w:pPr>
+            <w:proofErr w:type="spellStart"/>
+            <w:r>
+              <w:t>Agent_id</w:t>
+            </w:r>
+            <w:proofErr w:type="spellEnd"/>
+          </w:p>
+        </w:tc>
+        <w:tc>
+          <w:tcPr>
+            <w:tcW w:w="2302" w:type="dxa"/>
+          </w:tcPr>
+          <w:p>
+            <w:pPr>
+              <w:pStyle w:val="BodyText"/>
+            </w:pPr>
+            <w:r>
+              <w:t xml:space="preserve">Id of the </w:t>
+            </w:r>
+            <w:r>
+              <w:t>admin</w:t>
+            </w:r>
+            <w:r>
+              <w:t>, FK</w:t>
+            </w:r>
+          </w:p>
+        </w:tc>
+        <w:tc>
+          <w:tcPr>
+            <w:tcW w:w="2302" w:type="dxa"/>
+          </w:tcPr>
+          <w:p>
+            <w:pPr>
+              <w:pStyle w:val="BodyText"/>
+            </w:pPr>
+            <w:r>
+              <w:t>Int</w:t>
+            </w:r>
+          </w:p>
+        </w:tc>
+      </w:tr>
+      <w:tr>
+        <w:trPr>
+          <w:trHeight w:val="432"/>
+        </w:trPr>
+        <w:tc>
+          <w:tcPr>
+            <w:tcW w:w="2302" w:type="dxa"/>
+            <w:vMerge/>
+          </w:tcPr>
+          <w:p>
+            <w:pPr>
+              <w:pStyle w:val="BodyText"/>
+            </w:pPr>
+          </w:p>
+        </w:tc>
+        <w:tc>
+          <w:tcPr>
+            <w:tcW w:w="2302" w:type="dxa"/>
+          </w:tcPr>
+          <w:p>
+            <w:pPr>
+              <w:pStyle w:val="BodyText"/>
+            </w:pPr>
+            <w:proofErr w:type="spellStart"/>
+            <w:r>
+              <w:t>Placement_id</w:t>
+            </w:r>
+            <w:proofErr w:type="spellEnd"/>
+          </w:p>
+        </w:tc>
+        <w:tc>
+          <w:tcPr>
+            <w:tcW w:w="2302" w:type="dxa"/>
+          </w:tcPr>
+          <w:p>
+            <w:pPr>
+              <w:pStyle w:val="BodyText"/>
+            </w:pPr>
+            <w:r>
+              <w:t>Id of the placement, FK</w:t>
+            </w:r>
+          </w:p>
+        </w:tc>
+        <w:tc>
+          <w:tcPr>
+            <w:tcW w:w="2302" w:type="dxa"/>
+          </w:tcPr>
+          <w:p>
+            <w:pPr>
+              <w:pStyle w:val="BodyText"/>
+            </w:pPr>
+            <w:r>
+              <w:t>Int</w:t>
+            </w:r>
+          </w:p>
+        </w:tc>
+      </w:tr>
+      <w:tr>
+        <w:trPr>
+          <w:trHeight w:val="432"/>
+        </w:trPr>
+        <w:tc>
+          <w:tcPr>
+            <w:tcW w:w="2302" w:type="dxa"/>
+            <w:vMerge/>
+          </w:tcPr>
+          <w:p>
+            <w:pPr>
+              <w:pStyle w:val="BodyText"/>
+            </w:pPr>
+          </w:p>
+        </w:tc>
+        <w:tc>
+          <w:tcPr>
+            <w:tcW w:w="2302" w:type="dxa"/>
+          </w:tcPr>
+          <w:p>
+            <w:pPr>
+              <w:pStyle w:val="BodyText"/>
+            </w:pPr>
+            <w:r>
+              <w:t>Amount</w:t>
+            </w:r>
+          </w:p>
+        </w:tc>
+        <w:tc>
+          <w:tcPr>
+            <w:tcW w:w="2302" w:type="dxa"/>
+          </w:tcPr>
+          <w:p>
+            <w:pPr>
+              <w:pStyle w:val="BodyText"/>
+            </w:pPr>
+            <w:r>
+              <w:t>Amount of commission</w:t>
+            </w:r>
+          </w:p>
+        </w:tc>
+        <w:tc>
+          <w:tcPr>
+            <w:tcW w:w="2302" w:type="dxa"/>
+          </w:tcPr>
+          <w:p>
+            <w:pPr>
+              <w:pStyle w:val="BodyText"/>
+            </w:pPr>
+            <w:r>
+              <w:t>Int</w:t>
+            </w:r>
+          </w:p>
+        </w:tc>
+      </w:tr>
+      <w:tr>
+        <w:trPr>
+          <w:trHeight w:val="432"/>
+        </w:trPr>
+        <w:tc>
+          <w:tcPr>
+            <w:tcW w:w="2302" w:type="dxa"/>
+            <w:vMerge/>
+          </w:tcPr>
+          <w:p>
+            <w:pPr>
+              <w:pStyle w:val="BodyText"/>
+            </w:pPr>
+          </w:p>
+        </w:tc>
+        <w:tc>
+          <w:tcPr>
+            <w:tcW w:w="2302" w:type="dxa"/>
+          </w:tcPr>
+          <w:p>
+            <w:pPr>
+              <w:pStyle w:val="BodyText"/>
+            </w:pPr>
+            <w:proofErr w:type="spellStart"/>
+            <w:r>
+              <w:t>Comission_date</w:t>
+            </w:r>
+            <w:proofErr w:type="spellEnd"/>
+          </w:p>
+        </w:tc>
+        <w:tc>
+          <w:tcPr>
+            <w:tcW w:w="2302" w:type="dxa"/>
+          </w:tcPr>
+          <w:p>
+            <w:pPr>
+              <w:pStyle w:val="BodyText"/>
+            </w:pPr>
+            <w:r>
+              <w:t>Date when commission is issued</w:t>
+            </w:r>
+          </w:p>
+        </w:tc>
+        <w:tc>
+          <w:tcPr>
+            <w:tcW w:w="2302" w:type="dxa"/>
+          </w:tcPr>
+          <w:p>
+            <w:pPr>
+              <w:pStyle w:val="BodyText"/>
+            </w:pPr>
+            <w:r>
+              <w:t>datetime</w:t>
+            </w:r>
+          </w:p>
+        </w:tc>
+      </w:tr>
+    </w:tbl>
+    <w:p>
+      <w:pPr>
+        <w:pStyle w:val="BodyText"/>
+      </w:pPr>
+    </w:p>
+    <w:p>
+      <w:pPr>
+        <w:pStyle w:val="BodyText"/>
+      </w:pPr>
+    </w:p>
+    <w:p>
+      <w:pPr>
+        <w:pStyle w:val="BodyText"/>
+      </w:pPr>
+      <w:r>
+        <w:t xml:space="preserve"> </w:t>
+      </w:r>
     </w:p>
     <w:p>
       <w:pPr>
@@ -8114,7 +11008,7 @@
             </wp:anchor>
           </w:drawing>
         </mc:Choice>
-        <mc:Fallback xmlns:a="http://schemas.openxmlformats.org/drawingml/2006/main" xmlns:pic="http://schemas.openxmlformats.org/drawingml/2006/picture" xmlns:a14="http://schemas.microsoft.com/office/drawing/2010/main">
+        <mc:Fallback xmlns:a14="http://schemas.microsoft.com/office/drawing/2010/main" xmlns:pic="http://schemas.openxmlformats.org/drawingml/2006/picture" xmlns:a="http://schemas.openxmlformats.org/drawingml/2006/main">
           <w:pict>
             <v:line id="Straight Connector 7" style="position:absolute;z-index:251661312;visibility:visible;mso-wrap-style:square;mso-width-percent:0;mso-height-percent:0;mso-wrap-distance-left:9pt;mso-wrap-distance-top:0;mso-wrap-distance-right:9pt;mso-wrap-distance-bottom:0;mso-position-horizontal:absolute;mso-position-horizontal-relative:text;mso-position-vertical:absolute;mso-position-vertical-relative:text;mso-width-percent:0;mso-height-percent:0;mso-width-relative:margin;mso-height-relative:page" o:spid="_x0000_s1026" strokecolor="#393737 [814]" strokeweight="2pt" from=".45pt,1.05pt" to="469.15pt,1.05pt" w14:anchorId="6A4D861F" o:gfxdata="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">
               <v:stroke joinstyle="miter"/>
@@ -9926,6 +12820,95 @@
     </w:lvl>
   </w:abstractNum>
   <w:abstractNum w:abstractNumId="18" w15:restartNumberingAfterBreak="0">
+    <w:nsid w:val="661B5AB2"/>
+    <w:multiLevelType w:val="hybridMultilevel"/>
+    <w:tmpl w:val="70C6E9D0"/>
+    <w:lvl w:ilvl="0" w:tplc="0409000F">
+      <w:start w:val="1"/>
+      <w:numFmt w:val="decimal"/>
+      <w:lvlText w:val="%1."/>
+      <w:lvlJc w:val="left"/>
+      <w:pPr>
+        <w:ind w:left="720" w:hanging="360"/>
+      </w:pPr>
+      <w:rPr>
+        <w:rFonts w:hint="default"/>
+      </w:rPr>
+    </w:lvl>
+    <w:lvl w:ilvl="1" w:tplc="04090019" w:tentative="1">
+      <w:start w:val="1"/>
+      <w:numFmt w:val="lowerLetter"/>
+      <w:lvlText w:val="%2."/>
+      <w:lvlJc w:val="left"/>
+      <w:pPr>
+        <w:ind w:left="1440" w:hanging="360"/>
+      </w:pPr>
+    </w:lvl>
+    <w:lvl w:ilvl="2" w:tplc="0409001B" w:tentative="1">
+      <w:start w:val="1"/>
+      <w:numFmt w:val="lowerRoman"/>
+      <w:lvlText w:val="%3."/>
+      <w:lvlJc w:val="right"/>
+      <w:pPr>
+        <w:ind w:left="2160" w:hanging="180"/>
+      </w:pPr>
+    </w:lvl>
+    <w:lvl w:ilvl="3" w:tplc="0409000F" w:tentative="1">
+      <w:start w:val="1"/>
+      <w:numFmt w:val="decimal"/>
+      <w:lvlText w:val="%4."/>
+      <w:lvlJc w:val="left"/>
+      <w:pPr>
+        <w:ind w:left="2880" w:hanging="360"/>
+      </w:pPr>
+    </w:lvl>
+    <w:lvl w:ilvl="4" w:tplc="04090019" w:tentative="1">
+      <w:start w:val="1"/>
+      <w:numFmt w:val="lowerLetter"/>
+      <w:lvlText w:val="%5."/>
+      <w:lvlJc w:val="left"/>
+      <w:pPr>
+        <w:ind w:left="3600" w:hanging="360"/>
+      </w:pPr>
+    </w:lvl>
+    <w:lvl w:ilvl="5" w:tplc="0409001B" w:tentative="1">
+      <w:start w:val="1"/>
+      <w:numFmt w:val="lowerRoman"/>
+      <w:lvlText w:val="%6."/>
+      <w:lvlJc w:val="right"/>
+      <w:pPr>
+        <w:ind w:left="4320" w:hanging="180"/>
+      </w:pPr>
+    </w:lvl>
+    <w:lvl w:ilvl="6" w:tplc="0409000F" w:tentative="1">
+      <w:start w:val="1"/>
+      <w:numFmt w:val="decimal"/>
+      <w:lvlText w:val="%7."/>
+      <w:lvlJc w:val="left"/>
+      <w:pPr>
+        <w:ind w:left="5040" w:hanging="360"/>
+      </w:pPr>
+    </w:lvl>
+    <w:lvl w:ilvl="7" w:tplc="04090019" w:tentative="1">
+      <w:start w:val="1"/>
+      <w:numFmt w:val="lowerLetter"/>
+      <w:lvlText w:val="%8."/>
+      <w:lvlJc w:val="left"/>
+      <w:pPr>
+        <w:ind w:left="5760" w:hanging="360"/>
+      </w:pPr>
+    </w:lvl>
+    <w:lvl w:ilvl="8" w:tplc="0409001B" w:tentative="1">
+      <w:start w:val="1"/>
+      <w:numFmt w:val="lowerRoman"/>
+      <w:lvlText w:val="%9."/>
+      <w:lvlJc w:val="right"/>
+      <w:pPr>
+        <w:ind w:left="6480" w:hanging="180"/>
+      </w:pPr>
+    </w:lvl>
+  </w:abstractNum>
+  <w:abstractNum w:abstractNumId="19" w15:restartNumberingAfterBreak="0">
     <w:nsid w:val="7ECA4DDE"/>
     <w:multiLevelType w:val="hybridMultilevel"/>
     <w:tmpl w:val="220478B4"/>
@@ -10030,7 +13013,7 @@
     <w:abstractNumId w:val="4"/>
   </w:num>
   <w:num w:numId="7" w16cid:durableId="1345595060">
-    <w:abstractNumId w:val="18"/>
+    <w:abstractNumId w:val="19"/>
   </w:num>
   <w:num w:numId="8" w16cid:durableId="743599848">
     <w:abstractNumId w:val="11"/>
@@ -10226,6 +13209,9 @@
   </w:num>
   <w:num w:numId="28" w16cid:durableId="568544109">
     <w:abstractNumId w:val="15"/>
+  </w:num>
+  <w:num w:numId="29" w16cid:durableId="1776169441">
+    <w:abstractNumId w:val="18"/>
   </w:num>
 </w:numbering>
 </file>
@@ -11861,15 +14847,6 @@
 </file>
 
 <file path=customXml/item1.xml><?xml version="1.0" encoding="utf-8"?>
-<?mso-contentType ?>
-<FormTemplates xmlns="http://schemas.microsoft.com/sharepoint/v3/contenttype/forms">
-  <Display>DocumentLibraryForm</Display>
-  <Edit>DocumentLibraryForm</Edit>
-  <New>DocumentLibraryForm</New>
-</FormTemplates>
-</file>
-
-<file path=customXml/item2.xml><?xml version="1.0" encoding="utf-8"?>
 <ct:contentTypeSchema xmlns:ct="http://schemas.microsoft.com/office/2006/metadata/contentType" xmlns:ma="http://schemas.microsoft.com/office/2006/metadata/properties/metaAttributes" ct:_="" ma:_="" ma:contentTypeName="Document" ma:contentTypeID="0x010100F71F8A81E89B1E4A872028645FD1B6AE" ma:contentTypeVersion="11" ma:contentTypeDescription="Create a new document." ma:contentTypeScope="" ma:versionID="00e7a2aec32c88b8ca7efc9843325748">
   <xsd:schema xmlns:xsd="http://www.w3.org/2001/XMLSchema" xmlns:xs="http://www.w3.org/2001/XMLSchema" xmlns:p="http://schemas.microsoft.com/office/2006/metadata/properties" xmlns:ns2="a60d0634-94da-4e6e-b36f-66eaaf0b6f4e" xmlns:ns3="a156e92d-423a-4625-9818-f5e87239af8a" targetNamespace="http://schemas.microsoft.com/office/2006/metadata/properties" ma:root="true" ma:fieldsID="f6caa66f0c7935a35dae6e174e32ee4b" ns2:_="" ns3:_="">
     <xsd:import namespace="a60d0634-94da-4e6e-b36f-66eaaf0b6f4e"/>
@@ -12074,6 +15051,15 @@
 </ct:contentTypeSchema>
 </file>
 
+<file path=customXml/item2.xml><?xml version="1.0" encoding="utf-8"?>
+<?mso-contentType ?>
+<FormTemplates xmlns="http://schemas.microsoft.com/sharepoint/v3/contenttype/forms">
+  <Display>DocumentLibraryForm</Display>
+  <Edit>DocumentLibraryForm</Edit>
+  <New>DocumentLibraryForm</New>
+</FormTemplates>
+</file>
+
 <file path=customXml/item3.xml><?xml version="1.0" encoding="utf-8"?>
 <p:properties xmlns:p="http://schemas.microsoft.com/office/2006/metadata/properties" xmlns:xsi="http://www.w3.org/2001/XMLSchema-instance" xmlns:pc="http://schemas.microsoft.com/office/infopath/2007/PartnerControls">
   <documentManagement>
@@ -12092,14 +15078,6 @@
 </file>
 
 <file path=customXml/itemProps1.xml><?xml version="1.0" encoding="utf-8"?>
-<ds:datastoreItem xmlns:ds="http://schemas.openxmlformats.org/officeDocument/2006/customXml" ds:itemID="{CEAD825D-2413-46BA-BB1F-DCE637B19B0C}">
-  <ds:schemaRefs>
-    <ds:schemaRef ds:uri="http://schemas.microsoft.com/sharepoint/v3/contenttype/forms"/>
-  </ds:schemaRefs>
-</ds:datastoreItem>
-</file>
-
-<file path=customXml/itemProps2.xml><?xml version="1.0" encoding="utf-8"?>
 <ds:datastoreItem xmlns:ds="http://schemas.openxmlformats.org/officeDocument/2006/customXml" ds:itemID="{5C451799-F9B0-43E0-ABE9-80ABBAA59FE8}">
   <ds:schemaRefs>
     <ds:schemaRef ds:uri="http://schemas.microsoft.com/office/2006/metadata/contentType"/>
@@ -12118,6 +15096,14 @@
 </ds:datastoreItem>
 </file>
 
+<file path=customXml/itemProps2.xml><?xml version="1.0" encoding="utf-8"?>
+<ds:datastoreItem xmlns:ds="http://schemas.openxmlformats.org/officeDocument/2006/customXml" ds:itemID="{CEAD825D-2413-46BA-BB1F-DCE637B19B0C}">
+  <ds:schemaRefs>
+    <ds:schemaRef ds:uri="http://schemas.microsoft.com/sharepoint/v3/contenttype/forms"/>
+  </ds:schemaRefs>
+</ds:datastoreItem>
+</file>
+
 <file path=customXml/itemProps3.xml><?xml version="1.0" encoding="utf-8"?>
 <ds:datastoreItem xmlns:ds="http://schemas.openxmlformats.org/officeDocument/2006/customXml" ds:itemID="{E4B4D352-B35B-4B3A-95D2-902933709BD2}">
   <ds:schemaRefs>

</xml_diff>